<commit_message>
Added some text to documentation
</commit_message>
<xml_diff>
--- a/xkonec75_xjerab24.docx
+++ b/xkonec75_xjerab24.docx
@@ -13,235 +13,107 @@
     <w:p>
       <w:pPr>
         <w:rPr>
-          <w:sz w:val="32"/>
+          <w:sz w:val="36"/>
           <w:szCs w:val="40"/>
         </w:rPr>
       </w:pPr>
       <w:r>
         <w:rPr>
-          <w:sz w:val="32"/>
+          <w:sz w:val="36"/>
           <w:szCs w:val="40"/>
         </w:rPr>
-        <w:t>Dokumentace</w:t>
+        <w:t>SQL skript pro vytvoření pokročilých objektů schématu databáze</w:t>
       </w:r>
     </w:p>
     <w:p>
       <w:pPr>
-        <w:numPr>
-          <w:ilvl w:val="0"/>
-          <w:numId w:val="3"/>
-        </w:numPr>
-        <w:rPr>
-          <w:szCs w:val="40"/>
-        </w:rPr>
-      </w:pPr>
-      <w:r>
-        <w:rPr>
-          <w:szCs w:val="40"/>
-        </w:rPr>
-        <w:t xml:space="preserve">Programovací jazyk: </w:t>
-      </w:r>
-      <w:r>
-        <w:rPr>
-          <w:szCs w:val="40"/>
-        </w:rPr>
-        <w:t>SQL.</w:t>
+        <w:ind w:firstLine="708"/>
+        <w:rPr>
+          <w:sz w:val="22"/>
+          <w:szCs w:val="22"/>
+        </w:rPr>
+      </w:pPr>
+      <w:r>
+        <w:rPr>
+          <w:sz w:val="22"/>
+          <w:szCs w:val="22"/>
+        </w:rPr>
+        <w:t xml:space="preserve">SQL skript, který nejprve vytvoří základní objekty schéma databáze a naplní tabulky ukázkovými daty, a poté </w:t>
+      </w:r>
+      <w:proofErr w:type="spellStart"/>
+      <w:r>
+        <w:rPr>
+          <w:sz w:val="22"/>
+          <w:szCs w:val="22"/>
+        </w:rPr>
+        <w:t>zadefinuje</w:t>
+      </w:r>
+      <w:proofErr w:type="spellEnd"/>
+      <w:r>
+        <w:rPr>
+          <w:sz w:val="22"/>
+          <w:szCs w:val="22"/>
+        </w:rPr>
+        <w:t xml:space="preserve"> či vytvoří pokročilá omezení či objekty databáze</w:t>
+      </w:r>
+      <w:r>
+        <w:rPr>
+          <w:sz w:val="22"/>
+          <w:szCs w:val="22"/>
+        </w:rPr>
+        <w:t>.</w:t>
+      </w:r>
+      <w:r>
+        <w:rPr>
+          <w:sz w:val="22"/>
+          <w:szCs w:val="22"/>
+        </w:rPr>
+        <w:t xml:space="preserve"> </w:t>
+      </w:r>
+      <w:r>
+        <w:rPr>
+          <w:sz w:val="22"/>
+          <w:szCs w:val="22"/>
+        </w:rPr>
+        <w:t>Dále skript bude obsahovat ukázkové příkazy manipulace dat a dotazy demonstrující použití výše zmiňovaných omezení a objektů tohoto skriptu</w:t>
+      </w:r>
+      <w:r>
+        <w:rPr>
+          <w:sz w:val="22"/>
+          <w:szCs w:val="22"/>
+        </w:rPr>
+        <w:t>.</w:t>
       </w:r>
     </w:p>
     <w:p>
       <w:pPr>
-        <w:numPr>
-          <w:ilvl w:val="0"/>
-          <w:numId w:val="3"/>
-        </w:numPr>
-        <w:rPr>
-          <w:szCs w:val="40"/>
-        </w:rPr>
-      </w:pPr>
-      <w:r>
-        <w:rPr>
-          <w:szCs w:val="40"/>
-        </w:rPr>
-        <w:t>Soubory:</w:t>
-      </w:r>
+        <w:rPr>
+          <w:sz w:val="30"/>
+          <w:szCs w:val="30"/>
+        </w:rPr>
+      </w:pPr>
     </w:p>
     <w:p>
       <w:pPr>
-        <w:numPr>
-          <w:ilvl w:val="1"/>
-          <w:numId w:val="3"/>
-        </w:numPr>
-        <w:rPr>
-          <w:szCs w:val="40"/>
-        </w:rPr>
-      </w:pPr>
-      <w:r>
-        <w:rPr>
-          <w:szCs w:val="40"/>
-        </w:rPr>
-        <w:t>ipk-scanner</w:t>
-      </w:r>
-      <w:r>
-        <w:rPr>
-          <w:szCs w:val="40"/>
-        </w:rPr>
-        <w:t>.</w:t>
-      </w:r>
-      <w:r>
-        <w:rPr>
-          <w:szCs w:val="40"/>
-        </w:rPr>
-        <w:t>cpp</w:t>
-      </w:r>
-      <w:r>
-        <w:rPr>
-          <w:szCs w:val="40"/>
-        </w:rPr>
-        <w:t xml:space="preserve"> – </w:t>
-      </w:r>
-      <w:r>
-        <w:rPr>
-          <w:szCs w:val="40"/>
-        </w:rPr>
-        <w:t>scanner síťových služeb</w:t>
-      </w:r>
-      <w:r>
-        <w:rPr>
-          <w:szCs w:val="40"/>
-        </w:rPr>
-        <w:t>,</w:t>
-      </w:r>
-    </w:p>
-    <w:p>
-      <w:pPr>
-        <w:numPr>
-          <w:ilvl w:val="1"/>
-          <w:numId w:val="3"/>
-        </w:numPr>
-        <w:rPr>
-          <w:szCs w:val="40"/>
-        </w:rPr>
-      </w:pPr>
-      <w:proofErr w:type="spellStart"/>
-      <w:r>
-        <w:rPr>
-          <w:szCs w:val="40"/>
-        </w:rPr>
-        <w:t>Makefile</w:t>
-      </w:r>
-      <w:proofErr w:type="spellEnd"/>
-      <w:r>
-        <w:rPr>
-          <w:szCs w:val="40"/>
-        </w:rPr>
-        <w:t xml:space="preserve"> – </w:t>
-      </w:r>
-      <w:r>
-        <w:rPr>
-          <w:szCs w:val="40"/>
-        </w:rPr>
-        <w:t>s</w:t>
-      </w:r>
-      <w:r>
-        <w:rPr>
-          <w:szCs w:val="40"/>
-        </w:rPr>
-        <w:t>oubor pro spuštění</w:t>
-      </w:r>
-      <w:r>
-        <w:rPr>
-          <w:szCs w:val="40"/>
-        </w:rPr>
-        <w:t>,</w:t>
-      </w:r>
-    </w:p>
-    <w:p>
-      <w:pPr>
-        <w:numPr>
-          <w:ilvl w:val="1"/>
-          <w:numId w:val="3"/>
-        </w:numPr>
-        <w:rPr>
-          <w:szCs w:val="40"/>
-        </w:rPr>
-      </w:pPr>
-      <w:bookmarkStart w:id="0" w:name="_GoBack"/>
-      <w:r>
-        <w:rPr>
-          <w:szCs w:val="40"/>
-        </w:rPr>
-        <w:t>Manual</w:t>
-      </w:r>
-      <w:bookmarkEnd w:id="0"/>
-      <w:r>
-        <w:rPr>
-          <w:szCs w:val="40"/>
-        </w:rPr>
-        <w:t xml:space="preserve">.pdf </w:t>
-      </w:r>
-      <w:r>
-        <w:rPr>
-          <w:szCs w:val="40"/>
-        </w:rPr>
-        <w:t>–</w:t>
-      </w:r>
-      <w:r>
-        <w:rPr>
-          <w:szCs w:val="40"/>
-        </w:rPr>
-        <w:t xml:space="preserve"> </w:t>
-      </w:r>
-      <w:proofErr w:type="gramStart"/>
-      <w:r>
-        <w:rPr>
-          <w:szCs w:val="40"/>
-        </w:rPr>
-        <w:t>d</w:t>
-      </w:r>
-      <w:r>
-        <w:rPr>
-          <w:szCs w:val="40"/>
-        </w:rPr>
-        <w:t>okumentace</w:t>
-      </w:r>
-      <w:r>
-        <w:rPr>
-          <w:szCs w:val="40"/>
-        </w:rPr>
-        <w:t>.</w:t>
-      </w:r>
-      <w:r>
-        <w:rPr>
-          <w:szCs w:val="40"/>
-        </w:rPr>
-        <w:t>.</w:t>
-      </w:r>
-      <w:proofErr w:type="gramEnd"/>
-    </w:p>
-    <w:p>
-      <w:pPr>
-        <w:rPr>
-          <w:szCs w:val="40"/>
-          <w:lang w:val="en-US"/>
-        </w:rPr>
-      </w:pPr>
-    </w:p>
-    <w:p>
-      <w:pPr>
         <w:rPr>
           <w:sz w:val="30"/>
           <w:szCs w:val="30"/>
-          <w:lang w:val="en-US"/>
-        </w:rPr>
-      </w:pPr>
-      <w:proofErr w:type="spellStart"/>
+        </w:rPr>
+      </w:pPr>
       <w:r>
         <w:rPr>
           <w:sz w:val="30"/>
           <w:szCs w:val="30"/>
-          <w:lang w:val="en-US"/>
-        </w:rPr>
-        <w:t>Zadání</w:t>
+        </w:rPr>
+        <w:t xml:space="preserve">Databázové </w:t>
+      </w:r>
+      <w:proofErr w:type="spellStart"/>
+      <w:r>
+        <w:rPr>
+          <w:sz w:val="30"/>
+          <w:szCs w:val="30"/>
+        </w:rPr>
+        <w:t>triggery</w:t>
       </w:r>
       <w:proofErr w:type="spellEnd"/>
     </w:p>
@@ -258,706 +130,489 @@
           <w:sz w:val="22"/>
           <w:szCs w:val="22"/>
         </w:rPr>
-        <w:t xml:space="preserve">Naprogramujte </w:t>
-      </w:r>
-      <w:r>
-        <w:rPr>
-          <w:sz w:val="22"/>
-          <w:szCs w:val="22"/>
-        </w:rPr>
-        <w:t>scanner, který zkontroluje stav portů na zadané adrese.</w:t>
+        <w:t>Pro automatické určení primárního klíče</w:t>
+      </w:r>
+      <w:r>
+        <w:rPr>
+          <w:sz w:val="22"/>
+          <w:szCs w:val="22"/>
+        </w:rPr>
+        <w:t xml:space="preserve"> ze sekvence </w:t>
+      </w:r>
+      <w:r>
+        <w:rPr>
+          <w:sz w:val="22"/>
+          <w:szCs w:val="22"/>
+        </w:rPr>
+        <w:t xml:space="preserve">v tabulce </w:t>
+      </w:r>
+      <w:proofErr w:type="spellStart"/>
+      <w:r>
+        <w:rPr>
+          <w:rFonts w:ascii="Courier New" w:hAnsi="Courier New" w:cs="Courier New"/>
+          <w:sz w:val="22"/>
+          <w:szCs w:val="22"/>
+        </w:rPr>
+        <w:t>uzivatel</w:t>
+      </w:r>
+      <w:proofErr w:type="spellEnd"/>
+      <w:r>
+        <w:rPr>
+          <w:sz w:val="22"/>
+          <w:szCs w:val="22"/>
+        </w:rPr>
+        <w:t xml:space="preserve"> </w:t>
+      </w:r>
+      <w:r>
+        <w:rPr>
+          <w:sz w:val="22"/>
+          <w:szCs w:val="22"/>
+        </w:rPr>
+        <w:t>se využívá</w:t>
+      </w:r>
+      <w:r>
+        <w:rPr>
+          <w:sz w:val="22"/>
+          <w:szCs w:val="22"/>
+        </w:rPr>
+        <w:t xml:space="preserve"> </w:t>
+      </w:r>
+      <w:proofErr w:type="spellStart"/>
+      <w:r>
+        <w:rPr>
+          <w:sz w:val="22"/>
+          <w:szCs w:val="22"/>
+        </w:rPr>
+        <w:t>triggeru</w:t>
+      </w:r>
+      <w:proofErr w:type="spellEnd"/>
+      <w:r>
+        <w:rPr>
+          <w:sz w:val="22"/>
+          <w:szCs w:val="22"/>
+        </w:rPr>
+        <w:t xml:space="preserve">, který </w:t>
+      </w:r>
+      <w:r>
+        <w:rPr>
+          <w:sz w:val="22"/>
+          <w:szCs w:val="22"/>
+        </w:rPr>
+        <w:t xml:space="preserve">před každým vložením nastaví primární klíč </w:t>
+      </w:r>
+      <w:proofErr w:type="spellStart"/>
+      <w:r>
+        <w:rPr>
+          <w:rFonts w:ascii="Courier New" w:hAnsi="Courier New" w:cs="Courier New"/>
+          <w:sz w:val="22"/>
+          <w:szCs w:val="22"/>
+        </w:rPr>
+        <w:t>id_uzivatel</w:t>
+      </w:r>
+      <w:proofErr w:type="spellEnd"/>
+      <w:r>
+        <w:rPr>
+          <w:sz w:val="22"/>
+          <w:szCs w:val="22"/>
+        </w:rPr>
+        <w:t xml:space="preserve"> na následující hodnotu za posledním záznamem.</w:t>
+      </w:r>
+      <w:r>
+        <w:rPr>
+          <w:sz w:val="22"/>
+          <w:szCs w:val="22"/>
+        </w:rPr>
+        <w:t xml:space="preserve"> Tu získáváme pomocí funkce </w:t>
+      </w:r>
+      <w:proofErr w:type="spellStart"/>
+      <w:r>
+        <w:rPr>
+          <w:rFonts w:ascii="Courier New" w:hAnsi="Courier New" w:cs="Courier New"/>
+          <w:sz w:val="22"/>
+          <w:szCs w:val="22"/>
+        </w:rPr>
+        <w:t>nextval</w:t>
+      </w:r>
+      <w:proofErr w:type="spellEnd"/>
+      <w:r>
+        <w:rPr>
+          <w:sz w:val="22"/>
+          <w:szCs w:val="22"/>
+        </w:rPr>
+        <w:t xml:space="preserve"> z tabulky </w:t>
+      </w:r>
+      <w:proofErr w:type="spellStart"/>
+      <w:r>
+        <w:rPr>
+          <w:rFonts w:ascii="Courier New" w:hAnsi="Courier New" w:cs="Courier New"/>
+          <w:sz w:val="22"/>
+          <w:szCs w:val="22"/>
+        </w:rPr>
+        <w:t>dual</w:t>
+      </w:r>
+      <w:proofErr w:type="spellEnd"/>
+      <w:r>
+        <w:rPr>
+          <w:sz w:val="22"/>
+          <w:szCs w:val="22"/>
+        </w:rPr>
+        <w:t>.</w:t>
       </w:r>
     </w:p>
     <w:p>
       <w:pPr>
+        <w:ind w:firstLine="708"/>
+        <w:rPr>
+          <w:sz w:val="22"/>
+          <w:szCs w:val="22"/>
+        </w:rPr>
+      </w:pPr>
+      <w:r>
+        <w:rPr>
+          <w:sz w:val="22"/>
+          <w:szCs w:val="22"/>
+        </w:rPr>
+        <w:t xml:space="preserve">Před vložením záznamu do tabulky </w:t>
+      </w:r>
+      <w:proofErr w:type="spellStart"/>
+      <w:r>
+        <w:rPr>
+          <w:rFonts w:ascii="Courier New" w:hAnsi="Courier New" w:cs="Courier New"/>
+          <w:sz w:val="22"/>
+          <w:szCs w:val="22"/>
+        </w:rPr>
+        <w:t>ucastni_se_jizdy</w:t>
+      </w:r>
+      <w:proofErr w:type="spellEnd"/>
+      <w:r>
+        <w:rPr>
+          <w:sz w:val="22"/>
+          <w:szCs w:val="22"/>
+        </w:rPr>
+        <w:t xml:space="preserve"> kontrolujeme pomocí </w:t>
+      </w:r>
+      <w:proofErr w:type="spellStart"/>
+      <w:r>
+        <w:rPr>
+          <w:sz w:val="22"/>
+          <w:szCs w:val="22"/>
+        </w:rPr>
+        <w:t>triggeru</w:t>
+      </w:r>
+      <w:proofErr w:type="spellEnd"/>
+      <w:r>
+        <w:rPr>
+          <w:sz w:val="22"/>
+          <w:szCs w:val="22"/>
+        </w:rPr>
+        <w:t xml:space="preserve"> správný rozsah souřadnic místa nástupu a místa výstupu cestujícího. V případě čísla mimo povolený rozsah příkaz zahlásí chybu s příslušným popisem problému.</w:t>
+      </w:r>
+    </w:p>
+    <w:p>
+      <w:pPr>
+        <w:rPr>
+          <w:sz w:val="22"/>
+          <w:szCs w:val="22"/>
+        </w:rPr>
+      </w:pPr>
+    </w:p>
+    <w:p>
+      <w:pPr>
         <w:rPr>
           <w:sz w:val="30"/>
           <w:szCs w:val="30"/>
         </w:rPr>
       </w:pPr>
+      <w:r>
+        <w:rPr>
+          <w:sz w:val="30"/>
+          <w:szCs w:val="30"/>
+        </w:rPr>
+        <w:t>Procedury</w:t>
+      </w:r>
     </w:p>
     <w:p>
       <w:pPr>
+        <w:ind w:firstLine="708"/>
+        <w:rPr>
+          <w:sz w:val="22"/>
+          <w:szCs w:val="22"/>
+        </w:rPr>
+      </w:pPr>
+      <w:r>
+        <w:rPr>
+          <w:sz w:val="22"/>
+          <w:szCs w:val="22"/>
+        </w:rPr>
+        <w:t>...</w:t>
+      </w:r>
+    </w:p>
+    <w:p>
+      <w:pPr>
+        <w:rPr>
+          <w:sz w:val="22"/>
+          <w:szCs w:val="22"/>
+        </w:rPr>
+      </w:pPr>
+    </w:p>
+    <w:p>
+      <w:pPr>
         <w:rPr>
           <w:sz w:val="30"/>
           <w:szCs w:val="30"/>
         </w:rPr>
       </w:pPr>
+      <w:proofErr w:type="spellStart"/>
       <w:r>
         <w:rPr>
           <w:sz w:val="30"/>
           <w:szCs w:val="30"/>
         </w:rPr>
-        <w:t xml:space="preserve">Příklad spuštění a </w:t>
-      </w:r>
+        <w:t>Explain</w:t>
+      </w:r>
+      <w:proofErr w:type="spellEnd"/>
       <w:r>
         <w:rPr>
           <w:sz w:val="30"/>
           <w:szCs w:val="30"/>
         </w:rPr>
-        <w:t>výstupu</w:t>
+        <w:t xml:space="preserve"> </w:t>
+      </w:r>
+      <w:proofErr w:type="spellStart"/>
+      <w:r>
+        <w:rPr>
+          <w:sz w:val="30"/>
+          <w:szCs w:val="30"/>
+        </w:rPr>
+        <w:t>plan</w:t>
+      </w:r>
+      <w:proofErr w:type="spellEnd"/>
+      <w:r>
+        <w:rPr>
+          <w:sz w:val="30"/>
+          <w:szCs w:val="30"/>
+        </w:rPr>
+        <w:t xml:space="preserve"> a index</w:t>
       </w:r>
     </w:p>
     <w:p>
       <w:pPr>
-        <w:rPr>
-          <w:rFonts w:ascii="Courier New" w:hAnsi="Courier New" w:cs="Courier New"/>
-          <w:sz w:val="22"/>
-          <w:szCs w:val="28"/>
-        </w:rPr>
-      </w:pPr>
-      <w:r>
-        <w:rPr>
-          <w:rFonts w:ascii="Courier New" w:hAnsi="Courier New" w:cs="Courier New"/>
-          <w:sz w:val="22"/>
-          <w:szCs w:val="28"/>
-        </w:rPr>
-        <w:t>&gt;&gt;</w:t>
-      </w:r>
-      <w:proofErr w:type="gramStart"/>
-      <w:r>
-        <w:rPr>
-          <w:rFonts w:ascii="Courier New" w:hAnsi="Courier New" w:cs="Courier New"/>
-          <w:sz w:val="22"/>
-          <w:szCs w:val="28"/>
-        </w:rPr>
-        <w:t xml:space="preserve">&gt; </w:t>
-      </w:r>
-      <w:r>
-        <w:rPr>
-          <w:rFonts w:ascii="Courier New" w:hAnsi="Courier New" w:cs="Courier New"/>
-          <w:sz w:val="22"/>
-          <w:szCs w:val="28"/>
-        </w:rPr>
-        <w:t>.</w:t>
-      </w:r>
-      <w:proofErr w:type="gramEnd"/>
-      <w:r>
-        <w:rPr>
-          <w:rFonts w:ascii="Courier New" w:hAnsi="Courier New" w:cs="Courier New"/>
-          <w:sz w:val="22"/>
-          <w:szCs w:val="28"/>
-        </w:rPr>
-        <w:t>/</w:t>
-      </w:r>
-      <w:proofErr w:type="spellStart"/>
-      <w:r>
-        <w:rPr>
-          <w:rFonts w:ascii="Courier New" w:hAnsi="Courier New" w:cs="Courier New"/>
-          <w:sz w:val="22"/>
-          <w:szCs w:val="28"/>
-        </w:rPr>
-        <w:t>ipk-</w:t>
-      </w:r>
-      <w:r>
-        <w:rPr>
-          <w:rFonts w:ascii="Courier New" w:hAnsi="Courier New" w:cs="Courier New"/>
-          <w:sz w:val="22"/>
-          <w:szCs w:val="28"/>
-        </w:rPr>
-        <w:t>scan</w:t>
-      </w:r>
-      <w:proofErr w:type="spellEnd"/>
-      <w:r>
-        <w:rPr>
-          <w:rFonts w:ascii="Courier New" w:hAnsi="Courier New" w:cs="Courier New"/>
-          <w:sz w:val="22"/>
-          <w:szCs w:val="28"/>
-        </w:rPr>
-        <w:t xml:space="preserve"> -</w:t>
-      </w:r>
-      <w:proofErr w:type="spellStart"/>
-      <w:r>
-        <w:rPr>
-          <w:rFonts w:ascii="Courier New" w:hAnsi="Courier New" w:cs="Courier New"/>
-          <w:sz w:val="22"/>
-          <w:szCs w:val="28"/>
-        </w:rPr>
-        <w:t>pt</w:t>
-      </w:r>
-      <w:proofErr w:type="spellEnd"/>
-      <w:r>
-        <w:rPr>
-          <w:rFonts w:ascii="Courier New" w:hAnsi="Courier New" w:cs="Courier New"/>
-          <w:sz w:val="22"/>
-          <w:szCs w:val="28"/>
-        </w:rPr>
-        <w:t xml:space="preserve"> 21,22,143 -</w:t>
-      </w:r>
-      <w:proofErr w:type="spellStart"/>
-      <w:r>
-        <w:rPr>
-          <w:rFonts w:ascii="Courier New" w:hAnsi="Courier New" w:cs="Courier New"/>
-          <w:sz w:val="22"/>
-          <w:szCs w:val="28"/>
-        </w:rPr>
-        <w:t>pu</w:t>
-      </w:r>
-      <w:proofErr w:type="spellEnd"/>
-      <w:r>
-        <w:rPr>
-          <w:rFonts w:ascii="Courier New" w:hAnsi="Courier New" w:cs="Courier New"/>
-          <w:sz w:val="22"/>
-          <w:szCs w:val="28"/>
-        </w:rPr>
-        <w:t xml:space="preserve"> 53,67 </w:t>
-      </w:r>
-      <w:proofErr w:type="spellStart"/>
-      <w:r>
-        <w:rPr>
-          <w:rFonts w:ascii="Courier New" w:hAnsi="Courier New" w:cs="Courier New"/>
-          <w:sz w:val="22"/>
-          <w:szCs w:val="28"/>
-        </w:rPr>
-        <w:t>localhost</w:t>
-      </w:r>
-      <w:proofErr w:type="spellEnd"/>
+        <w:ind w:firstLine="708"/>
+        <w:rPr>
+          <w:sz w:val="22"/>
+          <w:szCs w:val="22"/>
+        </w:rPr>
+      </w:pPr>
+      <w:r>
+        <w:rPr>
+          <w:sz w:val="22"/>
+          <w:szCs w:val="22"/>
+        </w:rPr>
+        <w:t>...</w:t>
+      </w:r>
     </w:p>
     <w:p>
       <w:pPr>
         <w:rPr>
-          <w:rFonts w:ascii="Courier New" w:hAnsi="Courier New" w:cs="Courier New"/>
-          <w:sz w:val="22"/>
-          <w:szCs w:val="28"/>
+          <w:sz w:val="22"/>
+          <w:szCs w:val="22"/>
         </w:rPr>
       </w:pPr>
     </w:p>
     <w:p>
       <w:pPr>
         <w:rPr>
-          <w:rFonts w:ascii="Courier New" w:hAnsi="Courier New" w:cs="Courier New"/>
-          <w:sz w:val="22"/>
-          <w:szCs w:val="28"/>
-        </w:rPr>
-      </w:pPr>
-      <w:proofErr w:type="spellStart"/>
-      <w:r>
-        <w:rPr>
-          <w:rFonts w:ascii="Courier New" w:hAnsi="Courier New" w:cs="Courier New"/>
-          <w:sz w:val="22"/>
-          <w:szCs w:val="28"/>
-        </w:rPr>
-        <w:t>Interesting</w:t>
-      </w:r>
-      <w:proofErr w:type="spellEnd"/>
-      <w:r>
-        <w:rPr>
-          <w:rFonts w:ascii="Courier New" w:hAnsi="Courier New" w:cs="Courier New"/>
-          <w:sz w:val="22"/>
-          <w:szCs w:val="28"/>
-        </w:rPr>
-        <w:t xml:space="preserve"> </w:t>
-      </w:r>
-      <w:proofErr w:type="spellStart"/>
-      <w:r>
-        <w:rPr>
-          <w:rFonts w:ascii="Courier New" w:hAnsi="Courier New" w:cs="Courier New"/>
-          <w:sz w:val="22"/>
-          <w:szCs w:val="28"/>
-        </w:rPr>
-        <w:t>ports</w:t>
-      </w:r>
-      <w:proofErr w:type="spellEnd"/>
-      <w:r>
-        <w:rPr>
-          <w:rFonts w:ascii="Courier New" w:hAnsi="Courier New" w:cs="Courier New"/>
-          <w:sz w:val="22"/>
-          <w:szCs w:val="28"/>
-        </w:rPr>
-        <w:t xml:space="preserve"> on </w:t>
-      </w:r>
-      <w:proofErr w:type="spellStart"/>
-      <w:r>
-        <w:rPr>
-          <w:rFonts w:ascii="Courier New" w:hAnsi="Courier New" w:cs="Courier New"/>
-          <w:sz w:val="22"/>
-          <w:szCs w:val="28"/>
-        </w:rPr>
-        <w:t>localhost</w:t>
-      </w:r>
-      <w:proofErr w:type="spellEnd"/>
-      <w:r>
-        <w:rPr>
-          <w:rFonts w:ascii="Courier New" w:hAnsi="Courier New" w:cs="Courier New"/>
-          <w:sz w:val="22"/>
-          <w:szCs w:val="28"/>
-        </w:rPr>
-        <w:t xml:space="preserve"> (127.0.0.1):</w:t>
+          <w:sz w:val="30"/>
+          <w:szCs w:val="30"/>
+        </w:rPr>
+      </w:pPr>
+      <w:r>
+        <w:rPr>
+          <w:sz w:val="30"/>
+          <w:szCs w:val="30"/>
+        </w:rPr>
+        <w:t>Přístupová práva</w:t>
       </w:r>
     </w:p>
     <w:p>
       <w:pPr>
+        <w:ind w:firstLine="708"/>
+        <w:rPr>
+          <w:sz w:val="22"/>
+          <w:szCs w:val="22"/>
+        </w:rPr>
+      </w:pPr>
+      <w:r>
+        <w:rPr>
+          <w:sz w:val="22"/>
+          <w:szCs w:val="22"/>
+        </w:rPr>
+        <w:t xml:space="preserve">Přístupová práva se udělují příkazem </w:t>
+      </w:r>
+      <w:r>
         <w:rPr>
           <w:rFonts w:ascii="Courier New" w:hAnsi="Courier New" w:cs="Courier New"/>
           <w:sz w:val="22"/>
-          <w:szCs w:val="28"/>
-        </w:rPr>
-      </w:pPr>
+          <w:szCs w:val="22"/>
+        </w:rPr>
+        <w:t>GRANT</w:t>
+      </w:r>
+      <w:r>
+        <w:rPr>
+          <w:sz w:val="22"/>
+          <w:szCs w:val="22"/>
+        </w:rPr>
+        <w:t xml:space="preserve">. Pomocí </w:t>
+      </w:r>
       <w:r>
         <w:rPr>
           <w:rFonts w:ascii="Courier New" w:hAnsi="Courier New" w:cs="Courier New"/>
           <w:sz w:val="22"/>
-          <w:szCs w:val="28"/>
-        </w:rPr>
-        <w:t xml:space="preserve">PORT     STATE </w:t>
+          <w:szCs w:val="22"/>
+        </w:rPr>
+        <w:t>ALL</w:t>
+      </w:r>
+      <w:r>
+        <w:rPr>
+          <w:sz w:val="22"/>
+          <w:szCs w:val="22"/>
+        </w:rPr>
+        <w:t xml:space="preserve"> jsou</w:t>
+      </w:r>
+      <w:r>
+        <w:rPr>
+          <w:sz w:val="22"/>
+          <w:szCs w:val="22"/>
+        </w:rPr>
+        <w:t xml:space="preserve"> udělena veškerá práva na úpravy jednotlivých tabulek.</w:t>
+      </w:r>
+      <w:r>
+        <w:rPr>
+          <w:sz w:val="22"/>
+          <w:szCs w:val="22"/>
+        </w:rPr>
+        <w:t xml:space="preserve"> Dále jsou udělen</w:t>
+      </w:r>
+      <w:r>
+        <w:rPr>
+          <w:sz w:val="22"/>
+          <w:szCs w:val="22"/>
+        </w:rPr>
+        <w:t>a</w:t>
+      </w:r>
+      <w:r>
+        <w:rPr>
+          <w:sz w:val="22"/>
+          <w:szCs w:val="22"/>
+        </w:rPr>
+        <w:t xml:space="preserve"> práva</w:t>
+      </w:r>
+      <w:r>
+        <w:rPr>
+          <w:sz w:val="22"/>
+          <w:szCs w:val="22"/>
+        </w:rPr>
+        <w:t xml:space="preserve"> na spuštění procedur (</w:t>
+      </w:r>
+      <w:r>
+        <w:rPr>
+          <w:sz w:val="22"/>
+          <w:szCs w:val="22"/>
+        </w:rPr>
+        <w:t xml:space="preserve">příkaz </w:t>
+      </w:r>
+      <w:r>
+        <w:rPr>
+          <w:rFonts w:ascii="Courier New" w:hAnsi="Courier New" w:cs="Courier New"/>
+          <w:sz w:val="22"/>
+          <w:szCs w:val="22"/>
+        </w:rPr>
+        <w:t>EXECUTE</w:t>
+      </w:r>
+      <w:r>
+        <w:rPr>
+          <w:sz w:val="22"/>
+          <w:szCs w:val="22"/>
+        </w:rPr>
+        <w:t>).</w:t>
+      </w:r>
+      <w:r>
+        <w:rPr>
+          <w:sz w:val="22"/>
+          <w:szCs w:val="22"/>
+        </w:rPr>
+        <w:t xml:space="preserve"> U materializovaného pohledu jsou po jeho vytvoření udělena práva na veškeré operace.</w:t>
       </w:r>
     </w:p>
     <w:p>
       <w:pPr>
         <w:rPr>
-          <w:rFonts w:ascii="Courier New" w:hAnsi="Courier New" w:cs="Courier New"/>
-          <w:sz w:val="22"/>
-          <w:szCs w:val="28"/>
-        </w:rPr>
-      </w:pPr>
-      <w:r>
-        <w:rPr>
-          <w:rFonts w:ascii="Courier New" w:hAnsi="Courier New" w:cs="Courier New"/>
-          <w:sz w:val="22"/>
-          <w:szCs w:val="28"/>
-        </w:rPr>
-        <w:t>21/</w:t>
-      </w:r>
-      <w:proofErr w:type="spellStart"/>
-      <w:r>
-        <w:rPr>
-          <w:rFonts w:ascii="Courier New" w:hAnsi="Courier New" w:cs="Courier New"/>
-          <w:sz w:val="22"/>
-          <w:szCs w:val="28"/>
-        </w:rPr>
-        <w:t>tcp</w:t>
-      </w:r>
-      <w:proofErr w:type="spellEnd"/>
-      <w:r>
-        <w:rPr>
-          <w:rFonts w:ascii="Courier New" w:hAnsi="Courier New" w:cs="Courier New"/>
-          <w:sz w:val="22"/>
-          <w:szCs w:val="28"/>
-        </w:rPr>
-        <w:tab/>
-        <w:t xml:space="preserve"> </w:t>
-      </w:r>
-      <w:proofErr w:type="spellStart"/>
-      <w:r>
-        <w:rPr>
-          <w:rFonts w:ascii="Courier New" w:hAnsi="Courier New" w:cs="Courier New"/>
-          <w:sz w:val="22"/>
-          <w:szCs w:val="28"/>
-        </w:rPr>
-        <w:t>closed</w:t>
-      </w:r>
-      <w:proofErr w:type="spellEnd"/>
+          <w:sz w:val="22"/>
+          <w:szCs w:val="22"/>
+        </w:rPr>
+      </w:pPr>
     </w:p>
     <w:p>
       <w:pPr>
         <w:rPr>
-          <w:rFonts w:ascii="Courier New" w:hAnsi="Courier New" w:cs="Courier New"/>
-          <w:sz w:val="22"/>
-          <w:szCs w:val="28"/>
-        </w:rPr>
-      </w:pPr>
-      <w:r>
-        <w:rPr>
-          <w:rFonts w:ascii="Courier New" w:hAnsi="Courier New" w:cs="Courier New"/>
-          <w:sz w:val="22"/>
-          <w:szCs w:val="28"/>
-        </w:rPr>
-        <w:t>22/</w:t>
-      </w:r>
-      <w:proofErr w:type="spellStart"/>
-      <w:r>
-        <w:rPr>
-          <w:rFonts w:ascii="Courier New" w:hAnsi="Courier New" w:cs="Courier New"/>
-          <w:sz w:val="22"/>
-          <w:szCs w:val="28"/>
-        </w:rPr>
-        <w:t>tcp</w:t>
-      </w:r>
-      <w:proofErr w:type="spellEnd"/>
-      <w:r>
-        <w:rPr>
-          <w:rFonts w:ascii="Courier New" w:hAnsi="Courier New" w:cs="Courier New"/>
-          <w:sz w:val="22"/>
-          <w:szCs w:val="28"/>
-        </w:rPr>
-        <w:t xml:space="preserve"> </w:t>
-      </w:r>
-      <w:r>
-        <w:rPr>
-          <w:rFonts w:ascii="Courier New" w:hAnsi="Courier New" w:cs="Courier New"/>
-          <w:sz w:val="22"/>
-          <w:szCs w:val="28"/>
-        </w:rPr>
-        <w:tab/>
-        <w:t xml:space="preserve"> open  </w:t>
+          <w:sz w:val="30"/>
+          <w:szCs w:val="30"/>
+        </w:rPr>
+      </w:pPr>
+      <w:r>
+        <w:rPr>
+          <w:sz w:val="30"/>
+          <w:szCs w:val="30"/>
+        </w:rPr>
+        <w:t>Materializovaný pohled</w:t>
       </w:r>
     </w:p>
     <w:p>
       <w:pPr>
+        <w:ind w:firstLine="708"/>
+        <w:rPr>
+          <w:sz w:val="22"/>
+          <w:szCs w:val="22"/>
+        </w:rPr>
+      </w:pPr>
+      <w:r>
+        <w:rPr>
+          <w:sz w:val="22"/>
+          <w:szCs w:val="22"/>
+        </w:rPr>
+        <w:t>...</w:t>
+      </w:r>
+      <w:r>
+        <w:rPr>
+          <w:sz w:val="22"/>
+          <w:szCs w:val="22"/>
+        </w:rPr>
+        <w:t xml:space="preserve"> Demonstrace je provedena pomocí výpisu dat z materializovaného pohledu, po kterém jsou vložena do tabulky, ze které materializovaný pohled čerpá, nová data a je p</w:t>
+      </w:r>
+      <w:bookmarkStart w:id="0" w:name="_GoBack"/>
+      <w:bookmarkEnd w:id="0"/>
+      <w:r>
+        <w:rPr>
+          <w:sz w:val="22"/>
+          <w:szCs w:val="22"/>
+        </w:rPr>
+        <w:t xml:space="preserve">roveden příkaz </w:t>
+      </w:r>
+      <w:r>
         <w:rPr>
           <w:rFonts w:ascii="Courier New" w:hAnsi="Courier New" w:cs="Courier New"/>
           <w:sz w:val="22"/>
-          <w:szCs w:val="28"/>
-        </w:rPr>
-      </w:pPr>
-      <w:r>
-        <w:rPr>
-          <w:rFonts w:ascii="Courier New" w:hAnsi="Courier New" w:cs="Courier New"/>
-          <w:sz w:val="22"/>
-          <w:szCs w:val="28"/>
-        </w:rPr>
-        <w:t>143/</w:t>
-      </w:r>
-      <w:proofErr w:type="spellStart"/>
-      <w:r>
-        <w:rPr>
-          <w:rFonts w:ascii="Courier New" w:hAnsi="Courier New" w:cs="Courier New"/>
-          <w:sz w:val="22"/>
-          <w:szCs w:val="28"/>
-        </w:rPr>
-        <w:t>tcp</w:t>
-      </w:r>
-      <w:proofErr w:type="spellEnd"/>
-      <w:r>
-        <w:rPr>
-          <w:rFonts w:ascii="Courier New" w:hAnsi="Courier New" w:cs="Courier New"/>
-          <w:sz w:val="22"/>
-          <w:szCs w:val="28"/>
-        </w:rPr>
-        <w:tab/>
-        <w:t xml:space="preserve"> </w:t>
-      </w:r>
-      <w:proofErr w:type="spellStart"/>
-      <w:r>
-        <w:rPr>
-          <w:rFonts w:ascii="Courier New" w:hAnsi="Courier New" w:cs="Courier New"/>
-          <w:sz w:val="22"/>
-          <w:szCs w:val="28"/>
-        </w:rPr>
-        <w:t>filtered</w:t>
-      </w:r>
-      <w:proofErr w:type="spellEnd"/>
-    </w:p>
-    <w:p>
-      <w:pPr>
-        <w:rPr>
-          <w:rFonts w:ascii="Courier New" w:hAnsi="Courier New" w:cs="Courier New"/>
-          <w:sz w:val="22"/>
-          <w:szCs w:val="28"/>
-        </w:rPr>
-      </w:pPr>
-      <w:r>
-        <w:rPr>
-          <w:rFonts w:ascii="Courier New" w:hAnsi="Courier New" w:cs="Courier New"/>
-          <w:sz w:val="22"/>
-          <w:szCs w:val="28"/>
-        </w:rPr>
-        <w:t>53/</w:t>
-      </w:r>
-      <w:proofErr w:type="spellStart"/>
-      <w:r>
-        <w:rPr>
-          <w:rFonts w:ascii="Courier New" w:hAnsi="Courier New" w:cs="Courier New"/>
-          <w:sz w:val="22"/>
-          <w:szCs w:val="28"/>
-        </w:rPr>
-        <w:t>udp</w:t>
-      </w:r>
-      <w:proofErr w:type="spellEnd"/>
-      <w:r>
-        <w:rPr>
-          <w:rFonts w:ascii="Courier New" w:hAnsi="Courier New" w:cs="Courier New"/>
-          <w:sz w:val="22"/>
-          <w:szCs w:val="28"/>
-        </w:rPr>
-        <w:tab/>
-        <w:t xml:space="preserve"> </w:t>
-      </w:r>
-      <w:proofErr w:type="spellStart"/>
-      <w:r>
-        <w:rPr>
-          <w:rFonts w:ascii="Courier New" w:hAnsi="Courier New" w:cs="Courier New"/>
-          <w:sz w:val="22"/>
-          <w:szCs w:val="28"/>
-        </w:rPr>
-        <w:t>closed</w:t>
-      </w:r>
-      <w:proofErr w:type="spellEnd"/>
-    </w:p>
-    <w:p>
-      <w:pPr>
-        <w:rPr>
-          <w:sz w:val="22"/>
-          <w:szCs w:val="22"/>
-        </w:rPr>
-      </w:pPr>
-      <w:r>
-        <w:rPr>
-          <w:rFonts w:ascii="Courier New" w:hAnsi="Courier New" w:cs="Courier New"/>
-          <w:sz w:val="22"/>
-          <w:szCs w:val="28"/>
-        </w:rPr>
-        <w:t>67/</w:t>
-      </w:r>
-      <w:proofErr w:type="spellStart"/>
-      <w:r>
-        <w:rPr>
-          <w:rFonts w:ascii="Courier New" w:hAnsi="Courier New" w:cs="Courier New"/>
-          <w:sz w:val="22"/>
-          <w:szCs w:val="28"/>
-        </w:rPr>
-        <w:t>udp</w:t>
-      </w:r>
-      <w:proofErr w:type="spellEnd"/>
-      <w:r>
-        <w:rPr>
-          <w:rFonts w:ascii="Courier New" w:hAnsi="Courier New" w:cs="Courier New"/>
-          <w:sz w:val="22"/>
-          <w:szCs w:val="28"/>
-        </w:rPr>
-        <w:tab/>
-        <w:t xml:space="preserve"> open</w:t>
-      </w:r>
-    </w:p>
-    <w:p>
-      <w:pPr>
-        <w:rPr>
-          <w:sz w:val="22"/>
-          <w:szCs w:val="22"/>
-        </w:rPr>
-      </w:pPr>
-    </w:p>
-    <w:p>
-      <w:pPr>
-        <w:rPr>
-          <w:sz w:val="22"/>
-          <w:szCs w:val="22"/>
-        </w:rPr>
-      </w:pPr>
-    </w:p>
-    <w:p>
-      <w:pPr>
-        <w:rPr>
-          <w:sz w:val="22"/>
-          <w:szCs w:val="22"/>
-        </w:rPr>
-      </w:pPr>
-    </w:p>
-    <w:p>
-      <w:pPr>
-        <w:rPr>
-          <w:sz w:val="22"/>
-          <w:szCs w:val="22"/>
-        </w:rPr>
-      </w:pPr>
-    </w:p>
-    <w:p>
-      <w:pPr>
-        <w:rPr>
-          <w:sz w:val="22"/>
-          <w:szCs w:val="22"/>
-        </w:rPr>
-      </w:pPr>
-    </w:p>
-    <w:p>
-      <w:pPr>
-        <w:rPr>
-          <w:sz w:val="22"/>
-          <w:szCs w:val="22"/>
-        </w:rPr>
-      </w:pPr>
-    </w:p>
-    <w:p>
-      <w:pPr>
-        <w:rPr>
-          <w:sz w:val="22"/>
-          <w:szCs w:val="22"/>
-        </w:rPr>
-      </w:pPr>
-    </w:p>
-    <w:p>
-      <w:pPr>
-        <w:rPr>
-          <w:sz w:val="22"/>
-          <w:szCs w:val="22"/>
-        </w:rPr>
-      </w:pPr>
-    </w:p>
-    <w:p>
-      <w:pPr>
-        <w:rPr>
-          <w:sz w:val="22"/>
-          <w:szCs w:val="22"/>
-        </w:rPr>
-      </w:pPr>
-    </w:p>
-    <w:p>
-      <w:pPr>
-        <w:rPr>
-          <w:sz w:val="22"/>
-          <w:szCs w:val="22"/>
-        </w:rPr>
-      </w:pPr>
-    </w:p>
-    <w:p>
-      <w:pPr>
-        <w:rPr>
-          <w:sz w:val="22"/>
-          <w:szCs w:val="22"/>
-        </w:rPr>
-      </w:pPr>
-    </w:p>
-    <w:p>
-      <w:pPr>
-        <w:rPr>
-          <w:sz w:val="22"/>
-          <w:szCs w:val="22"/>
-        </w:rPr>
-      </w:pPr>
-    </w:p>
-    <w:p>
-      <w:pPr>
-        <w:rPr>
-          <w:sz w:val="22"/>
-          <w:szCs w:val="22"/>
-        </w:rPr>
-      </w:pPr>
-    </w:p>
-    <w:p>
-      <w:pPr>
-        <w:rPr>
-          <w:sz w:val="22"/>
-          <w:szCs w:val="22"/>
-        </w:rPr>
-      </w:pPr>
-    </w:p>
-    <w:p>
-      <w:pPr>
-        <w:rPr>
-          <w:sz w:val="22"/>
-          <w:szCs w:val="22"/>
-        </w:rPr>
-      </w:pPr>
-    </w:p>
-    <w:p>
-      <w:pPr>
-        <w:rPr>
-          <w:sz w:val="22"/>
-          <w:szCs w:val="22"/>
-        </w:rPr>
-      </w:pPr>
-    </w:p>
-    <w:p>
-      <w:pPr>
-        <w:rPr>
-          <w:sz w:val="22"/>
-          <w:szCs w:val="22"/>
-        </w:rPr>
-      </w:pPr>
-    </w:p>
-    <w:p>
-      <w:pPr>
-        <w:rPr>
-          <w:sz w:val="22"/>
-          <w:szCs w:val="22"/>
-        </w:rPr>
-      </w:pPr>
-    </w:p>
-    <w:p>
-      <w:pPr>
-        <w:rPr>
-          <w:sz w:val="22"/>
-          <w:szCs w:val="22"/>
-        </w:rPr>
-      </w:pPr>
-    </w:p>
-    <w:p>
-      <w:pPr>
-        <w:rPr>
-          <w:sz w:val="22"/>
-          <w:szCs w:val="22"/>
-        </w:rPr>
-      </w:pPr>
-    </w:p>
-    <w:p>
-      <w:pPr>
-        <w:rPr>
-          <w:sz w:val="22"/>
-          <w:szCs w:val="22"/>
-        </w:rPr>
-      </w:pPr>
-    </w:p>
-    <w:p>
-      <w:pPr>
-        <w:rPr>
-          <w:sz w:val="22"/>
-          <w:szCs w:val="22"/>
-        </w:rPr>
-      </w:pPr>
-    </w:p>
-    <w:p>
-      <w:pPr>
-        <w:rPr>
-          <w:sz w:val="22"/>
-          <w:szCs w:val="22"/>
-        </w:rPr>
-      </w:pPr>
-    </w:p>
-    <w:p>
-      <w:pPr>
-        <w:rPr>
-          <w:sz w:val="22"/>
-          <w:szCs w:val="22"/>
-        </w:rPr>
-      </w:pPr>
-    </w:p>
-    <w:p>
-      <w:pPr>
-        <w:rPr>
-          <w:sz w:val="22"/>
-          <w:szCs w:val="22"/>
-        </w:rPr>
-      </w:pPr>
-    </w:p>
-    <w:p>
-      <w:pPr>
-        <w:rPr>
-          <w:sz w:val="22"/>
-          <w:szCs w:val="22"/>
-        </w:rPr>
-      </w:pPr>
-    </w:p>
-    <w:p>
-      <w:pPr>
-        <w:rPr>
-          <w:sz w:val="22"/>
-          <w:szCs w:val="22"/>
-        </w:rPr>
-      </w:pPr>
-    </w:p>
-    <w:p>
-      <w:pPr>
-        <w:rPr>
-          <w:sz w:val="22"/>
-          <w:szCs w:val="22"/>
-        </w:rPr>
-      </w:pPr>
-    </w:p>
-    <w:p>
-      <w:pPr>
-        <w:rPr>
-          <w:sz w:val="22"/>
-          <w:szCs w:val="22"/>
-        </w:rPr>
-      </w:pPr>
-    </w:p>
-    <w:p>
-      <w:pPr>
-        <w:rPr>
-          <w:sz w:val="22"/>
-          <w:szCs w:val="22"/>
-        </w:rPr>
-      </w:pPr>
+          <w:szCs w:val="22"/>
+        </w:rPr>
+        <w:t>COMMIT</w:t>
+      </w:r>
+      <w:r>
+        <w:rPr>
+          <w:sz w:val="22"/>
+          <w:szCs w:val="22"/>
+        </w:rPr>
+        <w:t>. Poté je znovu vypsán obsah materializovaného pohledu, kde lze vidět změnu odpovídající nově vloženým datům.</w:t>
+      </w:r>
     </w:p>
     <w:sectPr>
       <w:headerReference w:type="default" r:id="rId7"/>
@@ -1086,7 +741,7 @@
         <w:sz w:val="28"/>
         <w:szCs w:val="28"/>
       </w:rPr>
-      <w:t>2</w:t>
+      <w:t>9</w:t>
     </w:r>
     <w:r>
       <w:rPr>
@@ -1211,7 +866,6 @@
       <w:rPr>
         <w:sz w:val="36"/>
         <w:szCs w:val="36"/>
-        <w:lang w:val="en-US"/>
       </w:rPr>
     </w:pPr>
     <w:r>
@@ -1253,91 +907,15 @@
       <w:rPr>
         <w:sz w:val="36"/>
         <w:szCs w:val="36"/>
-        <w:lang w:val="en-US"/>
       </w:rPr>
     </w:pPr>
-    <w:proofErr w:type="spellStart"/>
     <w:r>
       <w:rPr>
         <w:sz w:val="36"/>
         <w:szCs w:val="36"/>
-        <w:lang w:val="en-US"/>
-      </w:rPr>
-      <w:t>Návrh</w:t>
-    </w:r>
-    <w:proofErr w:type="spellEnd"/>
-    <w:r>
-      <w:rPr>
-        <w:sz w:val="36"/>
-        <w:szCs w:val="36"/>
-        <w:lang w:val="en-US"/>
-      </w:rPr>
-      <w:t xml:space="preserve"> </w:t>
-    </w:r>
-    <w:proofErr w:type="gramStart"/>
-    <w:r>
-      <w:rPr>
-        <w:sz w:val="36"/>
-        <w:szCs w:val="36"/>
-        <w:lang w:val="en-US"/>
-      </w:rPr>
-      <w:t>a</w:t>
-    </w:r>
-    <w:proofErr w:type="gramEnd"/>
-    <w:r>
-      <w:rPr>
-        <w:sz w:val="36"/>
-        <w:szCs w:val="36"/>
-        <w:lang w:val="en-US"/>
-      </w:rPr>
-      <w:t xml:space="preserve"> </w:t>
-    </w:r>
-    <w:proofErr w:type="spellStart"/>
-    <w:r>
-      <w:rPr>
-        <w:sz w:val="36"/>
-        <w:szCs w:val="36"/>
-        <w:lang w:val="en-US"/>
-      </w:rPr>
-      <w:t>implementace</w:t>
-    </w:r>
-    <w:proofErr w:type="spellEnd"/>
-    <w:r>
-      <w:rPr>
-        <w:sz w:val="36"/>
-        <w:szCs w:val="36"/>
-        <w:lang w:val="en-US"/>
-      </w:rPr>
-      <w:t xml:space="preserve"> </w:t>
-    </w:r>
-    <w:proofErr w:type="spellStart"/>
-    <w:r>
-      <w:rPr>
-        <w:sz w:val="36"/>
-        <w:szCs w:val="36"/>
-        <w:lang w:val="en-US"/>
-      </w:rPr>
-      <w:t>relační</w:t>
-    </w:r>
-    <w:proofErr w:type="spellEnd"/>
-    <w:r>
-      <w:rPr>
-        <w:sz w:val="36"/>
-        <w:szCs w:val="36"/>
-        <w:lang w:val="en-US"/>
-      </w:rPr>
-      <w:t xml:space="preserve"> </w:t>
-    </w:r>
-    <w:proofErr w:type="spellStart"/>
-    <w:r>
-      <w:rPr>
-        <w:sz w:val="36"/>
-        <w:szCs w:val="36"/>
-        <w:lang w:val="en-US"/>
-      </w:rPr>
-      <w:t>databáze</w:t>
-    </w:r>
-    <w:proofErr w:type="spellEnd"/>
+      </w:rPr>
+      <w:t>Návrh a implementace relační databáze</w:t>
+    </w:r>
   </w:p>
 </w:hdr>
 </file>

</xml_diff>

<commit_message>
New structure of documentation
</commit_message>
<xml_diff>
--- a/xkonec75_xjerab24.docx
+++ b/xkonec75_xjerab24.docx
@@ -12,15 +12,151 @@
     </w:p>
     <w:p>
       <w:pPr>
+        <w:numPr>
+          <w:ilvl w:val="0"/>
+          <w:numId w:val="1"/>
+        </w:numPr>
+        <w:jc w:val="center"/>
         <w:rPr>
           <w:sz w:val="36"/>
-          <w:szCs w:val="40"/>
+          <w:szCs w:val="36"/>
         </w:rPr>
       </w:pPr>
       <w:r>
         <w:rPr>
           <w:sz w:val="36"/>
-          <w:szCs w:val="40"/>
+          <w:szCs w:val="36"/>
+        </w:rPr>
+        <w:t>Vysoké učení technické v Brně</w:t>
+      </w:r>
+    </w:p>
+    <w:p>
+      <w:pPr>
+        <w:numPr>
+          <w:ilvl w:val="0"/>
+          <w:numId w:val="1"/>
+        </w:numPr>
+        <w:jc w:val="center"/>
+        <w:rPr>
+          <w:sz w:val="36"/>
+          <w:szCs w:val="36"/>
+        </w:rPr>
+      </w:pPr>
+      <w:r>
+        <w:rPr>
+          <w:sz w:val="36"/>
+          <w:szCs w:val="36"/>
+        </w:rPr>
+        <w:t>Fakulta informačních technologií</w:t>
+      </w:r>
+    </w:p>
+    <w:p>
+      <w:pPr>
+        <w:numPr>
+          <w:ilvl w:val="0"/>
+          <w:numId w:val="1"/>
+        </w:numPr>
+        <w:jc w:val="center"/>
+        <w:rPr>
+          <w:sz w:val="36"/>
+          <w:szCs w:val="36"/>
+        </w:rPr>
+      </w:pPr>
+      <w:r>
+        <w:rPr>
+          <w:sz w:val="36"/>
+          <w:szCs w:val="36"/>
+        </w:rPr>
+        <w:t>Databázové systémy (IDS)</w:t>
+      </w:r>
+    </w:p>
+    <w:p>
+      <w:pPr>
+        <w:rPr>
+          <w:sz w:val="22"/>
+          <w:szCs w:val="22"/>
+        </w:rPr>
+      </w:pPr>
+    </w:p>
+    <w:p>
+      <w:pPr>
+        <w:rPr>
+          <w:sz w:val="22"/>
+          <w:szCs w:val="22"/>
+        </w:rPr>
+      </w:pPr>
+      <w:r>
+        <w:rPr>
+          <w:sz w:val="22"/>
+          <w:szCs w:val="22"/>
+        </w:rPr>
+        <w:t>Autoři: Daniel Konečný (</w:t>
+      </w:r>
+      <w:r>
+        <w:rPr>
+          <w:b/>
+          <w:sz w:val="22"/>
+          <w:szCs w:val="22"/>
+        </w:rPr>
+        <w:t>xkonec75</w:t>
+      </w:r>
+      <w:r>
+        <w:rPr>
+          <w:sz w:val="22"/>
+          <w:szCs w:val="22"/>
+        </w:rPr>
+        <w:t>), Filip Jeřábek (</w:t>
+      </w:r>
+      <w:r>
+        <w:rPr>
+          <w:b/>
+          <w:sz w:val="22"/>
+          <w:szCs w:val="22"/>
+        </w:rPr>
+        <w:t>xjerab24</w:t>
+      </w:r>
+      <w:r>
+        <w:rPr>
+          <w:sz w:val="22"/>
+          <w:szCs w:val="22"/>
+        </w:rPr>
+        <w:t>)</w:t>
+      </w:r>
+    </w:p>
+    <w:p>
+      <w:pPr>
+        <w:rPr>
+          <w:sz w:val="22"/>
+          <w:szCs w:val="22"/>
+        </w:rPr>
+      </w:pPr>
+      <w:r>
+        <w:rPr>
+          <w:sz w:val="22"/>
+          <w:szCs w:val="22"/>
+        </w:rPr>
+        <w:t>Datum: 29. dubna 2019</w:t>
+      </w:r>
+    </w:p>
+    <w:p>
+      <w:pPr>
+        <w:rPr>
+          <w:sz w:val="22"/>
+          <w:szCs w:val="22"/>
+        </w:rPr>
+      </w:pPr>
+    </w:p>
+    <w:p>
+      <w:pPr>
+        <w:rPr>
+          <w:sz w:val="32"/>
+          <w:szCs w:val="32"/>
+        </w:rPr>
+      </w:pPr>
+      <w:r>
+        <w:rPr>
+          <w:sz w:val="32"/>
+          <w:szCs w:val="32"/>
         </w:rPr>
         <w:t>SQL skript pro vytvoření pokročilých objektů schématu databáze</w:t>
       </w:r>
@@ -54,15 +190,80 @@
           <w:sz w:val="22"/>
           <w:szCs w:val="22"/>
         </w:rPr>
-        <w:t xml:space="preserve"> či vytvoří pokročilá omezení či objekty databáze</w:t>
-      </w:r>
-      <w:r>
-        <w:rPr>
-          <w:sz w:val="22"/>
-          <w:szCs w:val="22"/>
-        </w:rPr>
-        <w:t>.</w:t>
-      </w:r>
+        <w:t xml:space="preserve"> či vytvoří pokročilá omezení či objekty databáze. Dále skript bude obsahovat ukázkové příkazy manipulace dat a dotazy demonstrující použití výše zmiňovaných omezení a objektů tohoto skriptu.</w:t>
+      </w:r>
+    </w:p>
+    <w:p>
+      <w:pPr>
+        <w:rPr>
+          <w:sz w:val="22"/>
+          <w:szCs w:val="22"/>
+        </w:rPr>
+      </w:pPr>
+    </w:p>
+    <w:p>
+      <w:pPr>
+        <w:rPr>
+          <w:sz w:val="22"/>
+          <w:szCs w:val="22"/>
+        </w:rPr>
+      </w:pPr>
+      <w:r>
+        <w:rPr>
+          <w:sz w:val="22"/>
+          <w:szCs w:val="22"/>
+        </w:rPr>
+        <w:t>Databázový server: Oracle 12c</w:t>
+      </w:r>
+    </w:p>
+    <w:p>
+      <w:pPr>
+        <w:rPr>
+          <w:sz w:val="22"/>
+          <w:szCs w:val="22"/>
+        </w:rPr>
+      </w:pPr>
+      <w:r>
+        <w:rPr>
+          <w:sz w:val="22"/>
+          <w:szCs w:val="22"/>
+        </w:rPr>
+        <w:t xml:space="preserve">Implementace: </w:t>
+      </w:r>
+      <w:r>
+        <w:rPr>
+          <w:sz w:val="22"/>
+          <w:szCs w:val="22"/>
+        </w:rPr>
+        <w:t>PL/SQL</w:t>
+      </w:r>
+    </w:p>
+    <w:p>
+      <w:pPr>
+        <w:tabs>
+          <w:tab w:val="left" w:pos="4238"/>
+        </w:tabs>
+        <w:rPr>
+          <w:sz w:val="22"/>
+          <w:szCs w:val="22"/>
+        </w:rPr>
+      </w:pPr>
+      <w:r>
+        <w:rPr>
+          <w:sz w:val="22"/>
+          <w:szCs w:val="22"/>
+        </w:rPr>
+        <w:t xml:space="preserve">Vývojové prostředí: </w:t>
+      </w:r>
+      <w:proofErr w:type="spellStart"/>
+      <w:r>
+        <w:rPr>
+          <w:sz w:val="22"/>
+          <w:szCs w:val="22"/>
+        </w:rPr>
+        <w:t>JetBrains</w:t>
+      </w:r>
+      <w:proofErr w:type="spellEnd"/>
       <w:r>
         <w:rPr>
           <w:sz w:val="22"/>
@@ -70,20 +271,54 @@
         </w:rPr>
         <w:t xml:space="preserve"> </w:t>
       </w:r>
-      <w:r>
-        <w:rPr>
-          <w:sz w:val="22"/>
-          <w:szCs w:val="22"/>
-        </w:rPr>
-        <w:t>Dále skript bude obsahovat ukázkové příkazy manipulace dat a dotazy demonstrující použití výše zmiňovaných omezení a objektů tohoto skriptu</w:t>
-      </w:r>
-      <w:r>
-        <w:rPr>
-          <w:sz w:val="22"/>
-          <w:szCs w:val="22"/>
-        </w:rPr>
-        <w:t>.</w:t>
-      </w:r>
+      <w:proofErr w:type="spellStart"/>
+      <w:r>
+        <w:rPr>
+          <w:sz w:val="22"/>
+          <w:szCs w:val="22"/>
+        </w:rPr>
+        <w:t>DataGrip</w:t>
+      </w:r>
+      <w:proofErr w:type="spellEnd"/>
+      <w:r>
+        <w:rPr>
+          <w:sz w:val="22"/>
+          <w:szCs w:val="22"/>
+        </w:rPr>
+        <w:tab/>
+      </w:r>
+      <w:bookmarkStart w:id="0" w:name="_GoBack"/>
+      <w:bookmarkEnd w:id="0"/>
+    </w:p>
+    <w:p>
+      <w:pPr>
+        <w:rPr>
+          <w:sz w:val="22"/>
+          <w:szCs w:val="22"/>
+        </w:rPr>
+      </w:pPr>
+      <w:r>
+        <w:rPr>
+          <w:sz w:val="22"/>
+          <w:szCs w:val="22"/>
+        </w:rPr>
+        <w:t xml:space="preserve">Zadání: </w:t>
+      </w:r>
+      <w:r>
+        <w:rPr>
+          <w:sz w:val="22"/>
+          <w:szCs w:val="22"/>
+        </w:rPr>
+        <w:t>Spolujízda (č. 66)</w:t>
+      </w:r>
+    </w:p>
+    <w:p>
+      <w:pPr>
+        <w:rPr>
+          <w:sz w:val="22"/>
+          <w:szCs w:val="22"/>
+        </w:rPr>
+      </w:pPr>
     </w:p>
     <w:p>
       <w:pPr>
@@ -92,478 +327,470 @@
           <w:szCs w:val="30"/>
         </w:rPr>
       </w:pPr>
-    </w:p>
-    <w:p>
-      <w:pPr>
+      <w:r>
         <w:rPr>
           <w:sz w:val="30"/>
           <w:szCs w:val="30"/>
         </w:rPr>
-      </w:pPr>
+        <w:t xml:space="preserve">Databázové </w:t>
+      </w:r>
+      <w:proofErr w:type="spellStart"/>
       <w:r>
         <w:rPr>
           <w:sz w:val="30"/>
           <w:szCs w:val="30"/>
         </w:rPr>
-        <w:t xml:space="preserve">Databázové </w:t>
+        <w:t>triggery</w:t>
+      </w:r>
+      <w:proofErr w:type="spellEnd"/>
+    </w:p>
+    <w:p>
+      <w:pPr>
+        <w:ind w:firstLine="708"/>
+        <w:rPr>
+          <w:sz w:val="22"/>
+          <w:szCs w:val="22"/>
+        </w:rPr>
+      </w:pPr>
+      <w:r>
+        <w:rPr>
+          <w:sz w:val="22"/>
+          <w:szCs w:val="22"/>
+        </w:rPr>
+        <w:t>Pro automatické určení primárního klíče</w:t>
+      </w:r>
+      <w:r>
+        <w:rPr>
+          <w:sz w:val="22"/>
+          <w:szCs w:val="22"/>
+        </w:rPr>
+        <w:t xml:space="preserve"> ze sekvence </w:t>
+      </w:r>
+      <w:r>
+        <w:rPr>
+          <w:sz w:val="22"/>
+          <w:szCs w:val="22"/>
+        </w:rPr>
+        <w:t xml:space="preserve">v tabulce </w:t>
       </w:r>
       <w:proofErr w:type="spellStart"/>
       <w:r>
+        <w:rPr>
+          <w:rFonts w:ascii="Courier New" w:hAnsi="Courier New" w:cs="Courier New"/>
+          <w:sz w:val="22"/>
+          <w:szCs w:val="22"/>
+        </w:rPr>
+        <w:t>uzivatel</w:t>
+      </w:r>
+      <w:proofErr w:type="spellEnd"/>
+      <w:r>
+        <w:rPr>
+          <w:sz w:val="22"/>
+          <w:szCs w:val="22"/>
+        </w:rPr>
+        <w:t xml:space="preserve"> </w:t>
+      </w:r>
+      <w:r>
+        <w:rPr>
+          <w:sz w:val="22"/>
+          <w:szCs w:val="22"/>
+        </w:rPr>
+        <w:t>se využívá</w:t>
+      </w:r>
+      <w:r>
+        <w:rPr>
+          <w:sz w:val="22"/>
+          <w:szCs w:val="22"/>
+        </w:rPr>
+        <w:t xml:space="preserve"> </w:t>
+      </w:r>
+      <w:proofErr w:type="spellStart"/>
+      <w:r>
+        <w:rPr>
+          <w:sz w:val="22"/>
+          <w:szCs w:val="22"/>
+        </w:rPr>
+        <w:t>triggeru</w:t>
+      </w:r>
+      <w:proofErr w:type="spellEnd"/>
+      <w:r>
+        <w:rPr>
+          <w:sz w:val="22"/>
+          <w:szCs w:val="22"/>
+        </w:rPr>
+        <w:t xml:space="preserve">, který </w:t>
+      </w:r>
+      <w:r>
+        <w:rPr>
+          <w:sz w:val="22"/>
+          <w:szCs w:val="22"/>
+        </w:rPr>
+        <w:t xml:space="preserve">před každým vložením nastaví primární klíč </w:t>
+      </w:r>
+      <w:proofErr w:type="spellStart"/>
+      <w:r>
+        <w:rPr>
+          <w:rFonts w:ascii="Courier New" w:hAnsi="Courier New" w:cs="Courier New"/>
+          <w:sz w:val="22"/>
+          <w:szCs w:val="22"/>
+        </w:rPr>
+        <w:t>id_uzivatel</w:t>
+      </w:r>
+      <w:proofErr w:type="spellEnd"/>
+      <w:r>
+        <w:rPr>
+          <w:sz w:val="22"/>
+          <w:szCs w:val="22"/>
+        </w:rPr>
+        <w:t xml:space="preserve"> na následující hodnotu za posledním záznamem.</w:t>
+      </w:r>
+      <w:r>
+        <w:rPr>
+          <w:sz w:val="22"/>
+          <w:szCs w:val="22"/>
+        </w:rPr>
+        <w:t xml:space="preserve"> Tu získáváme pomocí funkce </w:t>
+      </w:r>
+      <w:proofErr w:type="spellStart"/>
+      <w:r>
+        <w:rPr>
+          <w:rFonts w:ascii="Courier New" w:hAnsi="Courier New" w:cs="Courier New"/>
+          <w:sz w:val="22"/>
+          <w:szCs w:val="22"/>
+        </w:rPr>
+        <w:t>nextval</w:t>
+      </w:r>
+      <w:proofErr w:type="spellEnd"/>
+      <w:r>
+        <w:rPr>
+          <w:sz w:val="22"/>
+          <w:szCs w:val="22"/>
+        </w:rPr>
+        <w:t xml:space="preserve"> z tabulky </w:t>
+      </w:r>
+      <w:proofErr w:type="spellStart"/>
+      <w:r>
+        <w:rPr>
+          <w:rFonts w:ascii="Courier New" w:hAnsi="Courier New" w:cs="Courier New"/>
+          <w:sz w:val="22"/>
+          <w:szCs w:val="22"/>
+        </w:rPr>
+        <w:t>dual</w:t>
+      </w:r>
+      <w:proofErr w:type="spellEnd"/>
+      <w:r>
+        <w:rPr>
+          <w:sz w:val="22"/>
+          <w:szCs w:val="22"/>
+        </w:rPr>
+        <w:t>.</w:t>
+      </w:r>
+    </w:p>
+    <w:p>
+      <w:pPr>
+        <w:ind w:firstLine="708"/>
+        <w:rPr>
+          <w:sz w:val="22"/>
+          <w:szCs w:val="22"/>
+        </w:rPr>
+      </w:pPr>
+      <w:r>
+        <w:rPr>
+          <w:sz w:val="22"/>
+          <w:szCs w:val="22"/>
+        </w:rPr>
+        <w:t xml:space="preserve">Před vložením záznamu do tabulky </w:t>
+      </w:r>
+      <w:proofErr w:type="spellStart"/>
+      <w:r>
+        <w:rPr>
+          <w:rFonts w:ascii="Courier New" w:hAnsi="Courier New" w:cs="Courier New"/>
+          <w:sz w:val="22"/>
+          <w:szCs w:val="22"/>
+        </w:rPr>
+        <w:t>ucastni_se_jizdy</w:t>
+      </w:r>
+      <w:proofErr w:type="spellEnd"/>
+      <w:r>
+        <w:rPr>
+          <w:sz w:val="22"/>
+          <w:szCs w:val="22"/>
+        </w:rPr>
+        <w:t xml:space="preserve"> kontrolujeme pomocí </w:t>
+      </w:r>
+      <w:proofErr w:type="spellStart"/>
+      <w:r>
+        <w:rPr>
+          <w:sz w:val="22"/>
+          <w:szCs w:val="22"/>
+        </w:rPr>
+        <w:t>triggeru</w:t>
+      </w:r>
+      <w:proofErr w:type="spellEnd"/>
+      <w:r>
+        <w:rPr>
+          <w:sz w:val="22"/>
+          <w:szCs w:val="22"/>
+        </w:rPr>
+        <w:t xml:space="preserve"> správný rozsah souřadnic místa nástupu a místa výstupu cestujícího. V případě čísla mimo povolený rozsah příkaz zahlásí chybu s příslušným popisem problému.</w:t>
+      </w:r>
+    </w:p>
+    <w:p>
+      <w:pPr>
+        <w:rPr>
+          <w:sz w:val="22"/>
+          <w:szCs w:val="22"/>
+        </w:rPr>
+      </w:pPr>
+    </w:p>
+    <w:p>
+      <w:pPr>
         <w:rPr>
           <w:sz w:val="30"/>
           <w:szCs w:val="30"/>
         </w:rPr>
-        <w:t>triggery</w:t>
-      </w:r>
-      <w:proofErr w:type="spellEnd"/>
-    </w:p>
-    <w:p>
-      <w:pPr>
-        <w:ind w:firstLine="708"/>
-        <w:rPr>
-          <w:sz w:val="22"/>
-          <w:szCs w:val="22"/>
-        </w:rPr>
-      </w:pPr>
-      <w:r>
-        <w:rPr>
-          <w:sz w:val="22"/>
-          <w:szCs w:val="22"/>
-        </w:rPr>
-        <w:t>Pro automatické určení primárního klíče</w:t>
-      </w:r>
-      <w:r>
-        <w:rPr>
-          <w:sz w:val="22"/>
-          <w:szCs w:val="22"/>
-        </w:rPr>
-        <w:t xml:space="preserve"> ze sekvence </w:t>
-      </w:r>
-      <w:r>
-        <w:rPr>
-          <w:sz w:val="22"/>
-          <w:szCs w:val="22"/>
-        </w:rPr>
-        <w:t xml:space="preserve">v tabulce </w:t>
-      </w:r>
-      <w:proofErr w:type="spellStart"/>
-      <w:r>
-        <w:rPr>
-          <w:rFonts w:ascii="Courier New" w:hAnsi="Courier New" w:cs="Courier New"/>
-          <w:sz w:val="22"/>
-          <w:szCs w:val="22"/>
-        </w:rPr>
-        <w:t>uzivatel</w:t>
-      </w:r>
-      <w:proofErr w:type="spellEnd"/>
-      <w:r>
-        <w:rPr>
-          <w:sz w:val="22"/>
-          <w:szCs w:val="22"/>
-        </w:rPr>
-        <w:t xml:space="preserve"> </w:t>
-      </w:r>
-      <w:r>
-        <w:rPr>
-          <w:sz w:val="22"/>
-          <w:szCs w:val="22"/>
-        </w:rPr>
-        <w:t>se využívá</w:t>
-      </w:r>
-      <w:r>
-        <w:rPr>
-          <w:sz w:val="22"/>
-          <w:szCs w:val="22"/>
-        </w:rPr>
-        <w:t xml:space="preserve"> </w:t>
-      </w:r>
-      <w:proofErr w:type="spellStart"/>
-      <w:r>
-        <w:rPr>
-          <w:sz w:val="22"/>
-          <w:szCs w:val="22"/>
-        </w:rPr>
-        <w:t>triggeru</w:t>
-      </w:r>
-      <w:proofErr w:type="spellEnd"/>
-      <w:r>
-        <w:rPr>
-          <w:sz w:val="22"/>
-          <w:szCs w:val="22"/>
-        </w:rPr>
-        <w:t xml:space="preserve">, který </w:t>
-      </w:r>
-      <w:r>
-        <w:rPr>
-          <w:sz w:val="22"/>
-          <w:szCs w:val="22"/>
-        </w:rPr>
-        <w:t xml:space="preserve">před každým vložením nastaví primární klíč </w:t>
-      </w:r>
-      <w:proofErr w:type="spellStart"/>
-      <w:r>
-        <w:rPr>
-          <w:rFonts w:ascii="Courier New" w:hAnsi="Courier New" w:cs="Courier New"/>
-          <w:sz w:val="22"/>
-          <w:szCs w:val="22"/>
-        </w:rPr>
-        <w:t>id_uzivatel</w:t>
-      </w:r>
-      <w:proofErr w:type="spellEnd"/>
-      <w:r>
-        <w:rPr>
-          <w:sz w:val="22"/>
-          <w:szCs w:val="22"/>
-        </w:rPr>
-        <w:t xml:space="preserve"> na následující hodnotu za posledním záznamem.</w:t>
-      </w:r>
-      <w:r>
-        <w:rPr>
-          <w:sz w:val="22"/>
-          <w:szCs w:val="22"/>
-        </w:rPr>
-        <w:t xml:space="preserve"> Tu získáváme pomocí funkce </w:t>
-      </w:r>
-      <w:proofErr w:type="spellStart"/>
-      <w:r>
-        <w:rPr>
-          <w:rFonts w:ascii="Courier New" w:hAnsi="Courier New" w:cs="Courier New"/>
-          <w:sz w:val="22"/>
-          <w:szCs w:val="22"/>
-        </w:rPr>
-        <w:t>nextval</w:t>
-      </w:r>
-      <w:proofErr w:type="spellEnd"/>
-      <w:r>
-        <w:rPr>
-          <w:sz w:val="22"/>
-          <w:szCs w:val="22"/>
-        </w:rPr>
-        <w:t xml:space="preserve"> z tabulky </w:t>
-      </w:r>
-      <w:proofErr w:type="spellStart"/>
-      <w:r>
-        <w:rPr>
-          <w:rFonts w:ascii="Courier New" w:hAnsi="Courier New" w:cs="Courier New"/>
-          <w:sz w:val="22"/>
-          <w:szCs w:val="22"/>
-        </w:rPr>
-        <w:t>dual</w:t>
-      </w:r>
-      <w:proofErr w:type="spellEnd"/>
-      <w:r>
-        <w:rPr>
-          <w:sz w:val="22"/>
-          <w:szCs w:val="22"/>
-        </w:rPr>
-        <w:t>.</w:t>
-      </w:r>
-    </w:p>
-    <w:p>
-      <w:pPr>
-        <w:ind w:firstLine="708"/>
-        <w:rPr>
-          <w:sz w:val="22"/>
-          <w:szCs w:val="22"/>
-        </w:rPr>
-      </w:pPr>
-      <w:r>
-        <w:rPr>
-          <w:sz w:val="22"/>
-          <w:szCs w:val="22"/>
-        </w:rPr>
-        <w:t xml:space="preserve">Před vložením záznamu do tabulky </w:t>
-      </w:r>
-      <w:proofErr w:type="spellStart"/>
-      <w:r>
-        <w:rPr>
-          <w:rFonts w:ascii="Courier New" w:hAnsi="Courier New" w:cs="Courier New"/>
-          <w:sz w:val="22"/>
-          <w:szCs w:val="22"/>
-        </w:rPr>
-        <w:t>ucastni_se_jizdy</w:t>
-      </w:r>
-      <w:proofErr w:type="spellEnd"/>
-      <w:r>
-        <w:rPr>
-          <w:sz w:val="22"/>
-          <w:szCs w:val="22"/>
-        </w:rPr>
-        <w:t xml:space="preserve"> kontrolujeme pomocí </w:t>
-      </w:r>
-      <w:proofErr w:type="spellStart"/>
-      <w:r>
-        <w:rPr>
-          <w:sz w:val="22"/>
-          <w:szCs w:val="22"/>
-        </w:rPr>
-        <w:t>triggeru</w:t>
-      </w:r>
-      <w:proofErr w:type="spellEnd"/>
-      <w:r>
-        <w:rPr>
-          <w:sz w:val="22"/>
-          <w:szCs w:val="22"/>
-        </w:rPr>
-        <w:t xml:space="preserve"> správný rozsah souřadnic místa nástupu a místa výstupu cestujícího. V případě čísla mimo povolený rozsah příkaz zahlásí chybu s příslušným popisem problému.</w:t>
-      </w:r>
-    </w:p>
-    <w:p>
-      <w:pPr>
-        <w:rPr>
-          <w:sz w:val="22"/>
-          <w:szCs w:val="22"/>
-        </w:rPr>
-      </w:pPr>
-    </w:p>
-    <w:p>
-      <w:pPr>
+      </w:pPr>
+      <w:r>
         <w:rPr>
           <w:sz w:val="30"/>
           <w:szCs w:val="30"/>
         </w:rPr>
-      </w:pPr>
-      <w:r>
+        <w:t>Procedury</w:t>
+      </w:r>
+    </w:p>
+    <w:p>
+      <w:pPr>
+        <w:ind w:firstLine="708"/>
+        <w:rPr>
+          <w:sz w:val="22"/>
+          <w:szCs w:val="22"/>
+        </w:rPr>
+      </w:pPr>
+      <w:r>
+        <w:rPr>
+          <w:sz w:val="22"/>
+          <w:szCs w:val="22"/>
+        </w:rPr>
+        <w:t>...</w:t>
+      </w:r>
+    </w:p>
+    <w:p>
+      <w:pPr>
+        <w:rPr>
+          <w:sz w:val="22"/>
+          <w:szCs w:val="22"/>
+        </w:rPr>
+      </w:pPr>
+    </w:p>
+    <w:p>
+      <w:pPr>
         <w:rPr>
           <w:sz w:val="30"/>
           <w:szCs w:val="30"/>
         </w:rPr>
-        <w:t>Procedury</w:t>
-      </w:r>
-    </w:p>
-    <w:p>
-      <w:pPr>
-        <w:ind w:firstLine="708"/>
-        <w:rPr>
-          <w:sz w:val="22"/>
-          <w:szCs w:val="22"/>
-        </w:rPr>
-      </w:pPr>
-      <w:r>
-        <w:rPr>
-          <w:sz w:val="22"/>
-          <w:szCs w:val="22"/>
-        </w:rPr>
-        <w:t>...</w:t>
-      </w:r>
-    </w:p>
-    <w:p>
-      <w:pPr>
-        <w:rPr>
-          <w:sz w:val="22"/>
-          <w:szCs w:val="22"/>
-        </w:rPr>
-      </w:pPr>
-    </w:p>
-    <w:p>
-      <w:pPr>
+      </w:pPr>
+      <w:proofErr w:type="spellStart"/>
+      <w:r>
         <w:rPr>
           <w:sz w:val="30"/>
           <w:szCs w:val="30"/>
         </w:rPr>
-      </w:pPr>
-      <w:proofErr w:type="spellStart"/>
+        <w:t>Explain</w:t>
+      </w:r>
+      <w:proofErr w:type="spellEnd"/>
       <w:r>
         <w:rPr>
           <w:sz w:val="30"/>
           <w:szCs w:val="30"/>
         </w:rPr>
-        <w:t>Explain</w:t>
-      </w:r>
-      <w:proofErr w:type="spellEnd"/>
+        <w:t xml:space="preserve"> </w:t>
+      </w:r>
+      <w:proofErr w:type="spellStart"/>
       <w:r>
         <w:rPr>
           <w:sz w:val="30"/>
           <w:szCs w:val="30"/>
         </w:rPr>
-        <w:t xml:space="preserve"> </w:t>
-      </w:r>
-      <w:proofErr w:type="spellStart"/>
+        <w:t>plan</w:t>
+      </w:r>
+      <w:proofErr w:type="spellEnd"/>
       <w:r>
         <w:rPr>
           <w:sz w:val="30"/>
           <w:szCs w:val="30"/>
         </w:rPr>
-        <w:t>plan</w:t>
-      </w:r>
-      <w:proofErr w:type="spellEnd"/>
-      <w:r>
+        <w:t xml:space="preserve"> a index</w:t>
+      </w:r>
+    </w:p>
+    <w:p>
+      <w:pPr>
+        <w:ind w:firstLine="708"/>
+        <w:rPr>
+          <w:sz w:val="22"/>
+          <w:szCs w:val="22"/>
+        </w:rPr>
+      </w:pPr>
+      <w:r>
+        <w:rPr>
+          <w:sz w:val="22"/>
+          <w:szCs w:val="22"/>
+        </w:rPr>
+        <w:t>...</w:t>
+      </w:r>
+    </w:p>
+    <w:p>
+      <w:pPr>
+        <w:rPr>
+          <w:sz w:val="22"/>
+          <w:szCs w:val="22"/>
+        </w:rPr>
+      </w:pPr>
+    </w:p>
+    <w:p>
+      <w:pPr>
         <w:rPr>
           <w:sz w:val="30"/>
           <w:szCs w:val="30"/>
         </w:rPr>
-        <w:t xml:space="preserve"> a index</w:t>
-      </w:r>
-    </w:p>
-    <w:p>
-      <w:pPr>
-        <w:ind w:firstLine="708"/>
-        <w:rPr>
-          <w:sz w:val="22"/>
-          <w:szCs w:val="22"/>
-        </w:rPr>
-      </w:pPr>
-      <w:r>
-        <w:rPr>
-          <w:sz w:val="22"/>
-          <w:szCs w:val="22"/>
-        </w:rPr>
-        <w:t>...</w:t>
-      </w:r>
-    </w:p>
-    <w:p>
-      <w:pPr>
-        <w:rPr>
-          <w:sz w:val="22"/>
-          <w:szCs w:val="22"/>
-        </w:rPr>
-      </w:pPr>
-    </w:p>
-    <w:p>
-      <w:pPr>
+      </w:pPr>
+      <w:r>
         <w:rPr>
           <w:sz w:val="30"/>
           <w:szCs w:val="30"/>
         </w:rPr>
-      </w:pPr>
-      <w:r>
+        <w:t>Přístupová práva</w:t>
+      </w:r>
+    </w:p>
+    <w:p>
+      <w:pPr>
+        <w:ind w:firstLine="708"/>
+        <w:rPr>
+          <w:sz w:val="22"/>
+          <w:szCs w:val="22"/>
+        </w:rPr>
+      </w:pPr>
+      <w:r>
+        <w:rPr>
+          <w:sz w:val="22"/>
+          <w:szCs w:val="22"/>
+        </w:rPr>
+        <w:t xml:space="preserve">Přístupová práva se udělují příkazem </w:t>
+      </w:r>
+      <w:r>
+        <w:rPr>
+          <w:rFonts w:ascii="Courier New" w:hAnsi="Courier New" w:cs="Courier New"/>
+          <w:sz w:val="22"/>
+          <w:szCs w:val="22"/>
+        </w:rPr>
+        <w:t>GRANT</w:t>
+      </w:r>
+      <w:r>
+        <w:rPr>
+          <w:sz w:val="22"/>
+          <w:szCs w:val="22"/>
+        </w:rPr>
+        <w:t xml:space="preserve">. Pomocí </w:t>
+      </w:r>
+      <w:r>
+        <w:rPr>
+          <w:rFonts w:ascii="Courier New" w:hAnsi="Courier New" w:cs="Courier New"/>
+          <w:sz w:val="22"/>
+          <w:szCs w:val="22"/>
+        </w:rPr>
+        <w:t>ALL</w:t>
+      </w:r>
+      <w:r>
+        <w:rPr>
+          <w:sz w:val="22"/>
+          <w:szCs w:val="22"/>
+        </w:rPr>
+        <w:t xml:space="preserve"> jsou</w:t>
+      </w:r>
+      <w:r>
+        <w:rPr>
+          <w:sz w:val="22"/>
+          <w:szCs w:val="22"/>
+        </w:rPr>
+        <w:t xml:space="preserve"> udělena veškerá práva na úpravy jednotlivých tabulek.</w:t>
+      </w:r>
+      <w:r>
+        <w:rPr>
+          <w:sz w:val="22"/>
+          <w:szCs w:val="22"/>
+        </w:rPr>
+        <w:t xml:space="preserve"> Dále jsou udělen</w:t>
+      </w:r>
+      <w:r>
+        <w:rPr>
+          <w:sz w:val="22"/>
+          <w:szCs w:val="22"/>
+        </w:rPr>
+        <w:t>a</w:t>
+      </w:r>
+      <w:r>
+        <w:rPr>
+          <w:sz w:val="22"/>
+          <w:szCs w:val="22"/>
+        </w:rPr>
+        <w:t xml:space="preserve"> práva</w:t>
+      </w:r>
+      <w:r>
+        <w:rPr>
+          <w:sz w:val="22"/>
+          <w:szCs w:val="22"/>
+        </w:rPr>
+        <w:t xml:space="preserve"> na spuštění procedur (</w:t>
+      </w:r>
+      <w:r>
+        <w:rPr>
+          <w:sz w:val="22"/>
+          <w:szCs w:val="22"/>
+        </w:rPr>
+        <w:t xml:space="preserve">příkaz </w:t>
+      </w:r>
+      <w:r>
+        <w:rPr>
+          <w:rFonts w:ascii="Courier New" w:hAnsi="Courier New" w:cs="Courier New"/>
+          <w:sz w:val="22"/>
+          <w:szCs w:val="22"/>
+        </w:rPr>
+        <w:t>EXECUTE</w:t>
+      </w:r>
+      <w:r>
+        <w:rPr>
+          <w:sz w:val="22"/>
+          <w:szCs w:val="22"/>
+        </w:rPr>
+        <w:t>).</w:t>
+      </w:r>
+      <w:r>
+        <w:rPr>
+          <w:sz w:val="22"/>
+          <w:szCs w:val="22"/>
+        </w:rPr>
+        <w:t xml:space="preserve"> U materializovaného pohledu jsou po jeho vytvoření udělena práva na veškeré operace.</w:t>
+      </w:r>
+    </w:p>
+    <w:p>
+      <w:pPr>
+        <w:rPr>
+          <w:sz w:val="22"/>
+          <w:szCs w:val="22"/>
+        </w:rPr>
+      </w:pPr>
+    </w:p>
+    <w:p>
+      <w:pPr>
         <w:rPr>
           <w:sz w:val="30"/>
           <w:szCs w:val="30"/>
         </w:rPr>
-        <w:t>Přístupová práva</w:t>
-      </w:r>
-    </w:p>
-    <w:p>
-      <w:pPr>
-        <w:ind w:firstLine="708"/>
-        <w:rPr>
-          <w:sz w:val="22"/>
-          <w:szCs w:val="22"/>
-        </w:rPr>
-      </w:pPr>
-      <w:r>
-        <w:rPr>
-          <w:sz w:val="22"/>
-          <w:szCs w:val="22"/>
-        </w:rPr>
-        <w:t xml:space="preserve">Přístupová práva se udělují příkazem </w:t>
-      </w:r>
-      <w:r>
-        <w:rPr>
-          <w:rFonts w:ascii="Courier New" w:hAnsi="Courier New" w:cs="Courier New"/>
-          <w:sz w:val="22"/>
-          <w:szCs w:val="22"/>
-        </w:rPr>
-        <w:t>GRANT</w:t>
-      </w:r>
-      <w:r>
-        <w:rPr>
-          <w:sz w:val="22"/>
-          <w:szCs w:val="22"/>
-        </w:rPr>
-        <w:t xml:space="preserve">. Pomocí </w:t>
-      </w:r>
-      <w:r>
-        <w:rPr>
-          <w:rFonts w:ascii="Courier New" w:hAnsi="Courier New" w:cs="Courier New"/>
-          <w:sz w:val="22"/>
-          <w:szCs w:val="22"/>
-        </w:rPr>
-        <w:t>ALL</w:t>
-      </w:r>
-      <w:r>
-        <w:rPr>
-          <w:sz w:val="22"/>
-          <w:szCs w:val="22"/>
-        </w:rPr>
-        <w:t xml:space="preserve"> jsou</w:t>
-      </w:r>
-      <w:r>
-        <w:rPr>
-          <w:sz w:val="22"/>
-          <w:szCs w:val="22"/>
-        </w:rPr>
-        <w:t xml:space="preserve"> udělena veškerá práva na úpravy jednotlivých tabulek.</w:t>
-      </w:r>
-      <w:r>
-        <w:rPr>
-          <w:sz w:val="22"/>
-          <w:szCs w:val="22"/>
-        </w:rPr>
-        <w:t xml:space="preserve"> Dále jsou udělen</w:t>
-      </w:r>
-      <w:r>
-        <w:rPr>
-          <w:sz w:val="22"/>
-          <w:szCs w:val="22"/>
-        </w:rPr>
-        <w:t>a</w:t>
-      </w:r>
-      <w:r>
-        <w:rPr>
-          <w:sz w:val="22"/>
-          <w:szCs w:val="22"/>
-        </w:rPr>
-        <w:t xml:space="preserve"> práva</w:t>
-      </w:r>
-      <w:r>
-        <w:rPr>
-          <w:sz w:val="22"/>
-          <w:szCs w:val="22"/>
-        </w:rPr>
-        <w:t xml:space="preserve"> na spuštění procedur (</w:t>
-      </w:r>
-      <w:r>
-        <w:rPr>
-          <w:sz w:val="22"/>
-          <w:szCs w:val="22"/>
-        </w:rPr>
-        <w:t xml:space="preserve">příkaz </w:t>
-      </w:r>
-      <w:r>
-        <w:rPr>
-          <w:rFonts w:ascii="Courier New" w:hAnsi="Courier New" w:cs="Courier New"/>
-          <w:sz w:val="22"/>
-          <w:szCs w:val="22"/>
-        </w:rPr>
-        <w:t>EXECUTE</w:t>
-      </w:r>
-      <w:r>
-        <w:rPr>
-          <w:sz w:val="22"/>
-          <w:szCs w:val="22"/>
-        </w:rPr>
-        <w:t>).</w:t>
-      </w:r>
-      <w:r>
-        <w:rPr>
-          <w:sz w:val="22"/>
-          <w:szCs w:val="22"/>
-        </w:rPr>
-        <w:t xml:space="preserve"> U materializovaného pohledu jsou po jeho vytvoření udělena práva na veškeré operace.</w:t>
-      </w:r>
-    </w:p>
-    <w:p>
-      <w:pPr>
-        <w:rPr>
-          <w:sz w:val="22"/>
-          <w:szCs w:val="22"/>
-        </w:rPr>
-      </w:pPr>
-    </w:p>
-    <w:p>
-      <w:pPr>
+      </w:pPr>
+      <w:r>
         <w:rPr>
           <w:sz w:val="30"/>
           <w:szCs w:val="30"/>
         </w:rPr>
-      </w:pPr>
-      <w:r>
-        <w:rPr>
-          <w:sz w:val="30"/>
-          <w:szCs w:val="30"/>
-        </w:rPr>
         <w:t>Materializovaný pohled</w:t>
       </w:r>
     </w:p>
@@ -580,30 +807,119 @@
           <w:sz w:val="22"/>
           <w:szCs w:val="22"/>
         </w:rPr>
-        <w:t>...</w:t>
-      </w:r>
-      <w:r>
-        <w:rPr>
-          <w:sz w:val="22"/>
-          <w:szCs w:val="22"/>
-        </w:rPr>
-        <w:t xml:space="preserve"> Demonstrace je provedena pomocí výpisu dat z materializovaného pohledu, po kterém jsou vložena do tabulky, ze které materializovaný pohled čerpá, nová data a je p</w:t>
-      </w:r>
-      <w:bookmarkStart w:id="0" w:name="_GoBack"/>
-      <w:bookmarkEnd w:id="0"/>
-      <w:r>
-        <w:rPr>
-          <w:sz w:val="22"/>
-          <w:szCs w:val="22"/>
-        </w:rPr>
-        <w:t xml:space="preserve">roveden příkaz </w:t>
-      </w:r>
+        <w:t xml:space="preserve">Materializovaný pohled je vytvořený na tabulce </w:t>
+      </w:r>
+      <w:proofErr w:type="spellStart"/>
       <w:r>
         <w:rPr>
           <w:rFonts w:ascii="Courier New" w:hAnsi="Courier New" w:cs="Courier New"/>
           <w:sz w:val="22"/>
           <w:szCs w:val="22"/>
         </w:rPr>
+        <w:t>jizda</w:t>
+      </w:r>
+      <w:proofErr w:type="spellEnd"/>
+      <w:r>
+        <w:rPr>
+          <w:sz w:val="22"/>
+          <w:szCs w:val="22"/>
+        </w:rPr>
+        <w:t xml:space="preserve"> a ukazuje, kolik jízd </w:t>
+      </w:r>
+      <w:proofErr w:type="gramStart"/>
+      <w:r>
+        <w:rPr>
+          <w:sz w:val="22"/>
+          <w:szCs w:val="22"/>
+        </w:rPr>
+        <w:t>nabídl</w:t>
+      </w:r>
+      <w:proofErr w:type="gramEnd"/>
+      <w:r>
+        <w:rPr>
+          <w:sz w:val="22"/>
+          <w:szCs w:val="22"/>
+        </w:rPr>
+        <w:t xml:space="preserve"> který uživatel</w:t>
+      </w:r>
+      <w:r>
+        <w:rPr>
+          <w:sz w:val="22"/>
+          <w:szCs w:val="22"/>
+        </w:rPr>
+        <w:t>.</w:t>
+      </w:r>
+      <w:r>
+        <w:rPr>
+          <w:sz w:val="22"/>
+          <w:szCs w:val="22"/>
+        </w:rPr>
+        <w:t xml:space="preserve"> </w:t>
+      </w:r>
+      <w:r>
+        <w:rPr>
+          <w:sz w:val="22"/>
+          <w:szCs w:val="22"/>
+        </w:rPr>
+        <w:t>Pro fungování v reálném čase je využíván log</w:t>
+      </w:r>
+      <w:r>
+        <w:rPr>
+          <w:sz w:val="22"/>
+          <w:szCs w:val="22"/>
+        </w:rPr>
+        <w:t xml:space="preserve"> materializovaného pohledu. </w:t>
+      </w:r>
+      <w:r>
+        <w:rPr>
+          <w:sz w:val="22"/>
+          <w:szCs w:val="22"/>
+        </w:rPr>
+        <w:t>Změna materializovaného pohled</w:t>
+      </w:r>
+      <w:r>
+        <w:rPr>
+          <w:sz w:val="22"/>
+          <w:szCs w:val="22"/>
+        </w:rPr>
+        <w:t xml:space="preserve">u probíhá </w:t>
+      </w:r>
+      <w:r>
+        <w:rPr>
+          <w:rFonts w:ascii="Courier New" w:hAnsi="Courier New" w:cs="Courier New"/>
+          <w:sz w:val="22"/>
+          <w:szCs w:val="22"/>
+        </w:rPr>
+        <w:t>ON COMMIT</w:t>
+      </w:r>
+      <w:r>
+        <w:rPr>
+          <w:rFonts w:ascii="Courier New" w:hAnsi="Courier New" w:cs="Courier New"/>
+          <w:sz w:val="22"/>
+          <w:szCs w:val="22"/>
+        </w:rPr>
+        <w:t>.</w:t>
+      </w:r>
+      <w:r>
+        <w:rPr>
+          <w:sz w:val="22"/>
+          <w:szCs w:val="22"/>
+        </w:rPr>
+        <w:t xml:space="preserve"> </w:t>
+      </w:r>
+      <w:r>
+        <w:rPr>
+          <w:sz w:val="22"/>
+          <w:szCs w:val="22"/>
+        </w:rPr>
+        <w:t xml:space="preserve">Demonstrace je provedena pomocí výpisu dat z materializovaného pohledu, po kterém jsou vložena do tabulky, ze které materializovaný pohled čerpá, nová data a je proveden příkaz </w:t>
+      </w:r>
+      <w:r>
+        <w:rPr>
+          <w:rFonts w:ascii="Courier New" w:hAnsi="Courier New" w:cs="Courier New"/>
+          <w:sz w:val="22"/>
+          <w:szCs w:val="22"/>
+        </w:rPr>
         <w:t>COMMIT</w:t>
       </w:r>
       <w:r>
@@ -615,8 +931,7 @@
       </w:r>
     </w:p>
     <w:sectPr>
-      <w:headerReference w:type="default" r:id="rId7"/>
-      <w:footerReference w:type="default" r:id="rId8"/>
+      <w:footerReference w:type="default" r:id="rId7"/>
       <w:footnotePr>
         <w:pos w:val="beneathText"/>
       </w:footnotePr>
@@ -653,184 +968,16 @@
   <w:p>
     <w:pPr>
       <w:pStyle w:val="Heading2"/>
+      <w:numPr>
+        <w:ilvl w:val="0"/>
+        <w:numId w:val="0"/>
+      </w:numPr>
       <w:spacing w:line="276" w:lineRule="auto"/>
       <w:rPr>
         <w:sz w:val="28"/>
         <w:szCs w:val="28"/>
       </w:rPr>
     </w:pPr>
-    <w:r>
-      <w:rPr>
-        <w:sz w:val="28"/>
-        <w:szCs w:val="28"/>
-      </w:rPr>
-      <w:t>Filip Jeřábek (xjerab24)</w:t>
-    </w:r>
-    <w:r>
-      <w:rPr>
-        <w:sz w:val="28"/>
-        <w:szCs w:val="28"/>
-      </w:rPr>
-      <w:tab/>
-    </w:r>
-    <w:r>
-      <w:rPr>
-        <w:sz w:val="28"/>
-        <w:szCs w:val="28"/>
-      </w:rPr>
-      <w:tab/>
-    </w:r>
-    <w:r>
-      <w:rPr>
-        <w:sz w:val="28"/>
-        <w:szCs w:val="28"/>
-      </w:rPr>
-      <w:tab/>
-    </w:r>
-    <w:r>
-      <w:rPr>
-        <w:sz w:val="28"/>
-        <w:szCs w:val="28"/>
-      </w:rPr>
-      <w:tab/>
-    </w:r>
-    <w:r>
-      <w:rPr>
-        <w:sz w:val="28"/>
-        <w:szCs w:val="28"/>
-      </w:rPr>
-      <w:tab/>
-    </w:r>
-    <w:r>
-      <w:rPr>
-        <w:sz w:val="28"/>
-        <w:szCs w:val="28"/>
-      </w:rPr>
-      <w:tab/>
-    </w:r>
-    <w:r>
-      <w:rPr>
-        <w:sz w:val="28"/>
-        <w:szCs w:val="28"/>
-      </w:rPr>
-      <w:tab/>
-    </w:r>
-    <w:r>
-      <w:rPr>
-        <w:sz w:val="28"/>
-        <w:szCs w:val="28"/>
-      </w:rPr>
-      <w:tab/>
-    </w:r>
-    <w:r>
-      <w:rPr>
-        <w:sz w:val="28"/>
-        <w:szCs w:val="28"/>
-      </w:rPr>
-      <w:tab/>
-    </w:r>
-    <w:r>
-      <w:rPr>
-        <w:sz w:val="28"/>
-        <w:szCs w:val="28"/>
-      </w:rPr>
-      <w:t>2</w:t>
-    </w:r>
-    <w:r>
-      <w:rPr>
-        <w:sz w:val="28"/>
-        <w:szCs w:val="28"/>
-      </w:rPr>
-      <w:t>9</w:t>
-    </w:r>
-    <w:r>
-      <w:rPr>
-        <w:sz w:val="28"/>
-        <w:szCs w:val="28"/>
-      </w:rPr>
-      <w:t>. dubna 2019</w:t>
-    </w:r>
-  </w:p>
-  <w:p>
-    <w:pPr>
-      <w:pStyle w:val="Heading2"/>
-      <w:spacing w:line="276" w:lineRule="auto"/>
-      <w:rPr>
-        <w:sz w:val="28"/>
-        <w:szCs w:val="28"/>
-      </w:rPr>
-    </w:pPr>
-    <w:r>
-      <w:rPr>
-        <w:sz w:val="28"/>
-        <w:szCs w:val="28"/>
-      </w:rPr>
-      <w:t>Daniel Konečný (xkonec75)</w:t>
-    </w:r>
-    <w:r>
-      <w:rPr>
-        <w:sz w:val="28"/>
-        <w:szCs w:val="28"/>
-      </w:rPr>
-      <w:tab/>
-    </w:r>
-    <w:r>
-      <w:rPr>
-        <w:sz w:val="28"/>
-        <w:szCs w:val="28"/>
-      </w:rPr>
-      <w:tab/>
-    </w:r>
-    <w:r>
-      <w:rPr>
-        <w:sz w:val="28"/>
-        <w:szCs w:val="28"/>
-      </w:rPr>
-      <w:tab/>
-    </w:r>
-    <w:r>
-      <w:rPr>
-        <w:sz w:val="28"/>
-        <w:szCs w:val="28"/>
-      </w:rPr>
-      <w:tab/>
-    </w:r>
-    <w:r>
-      <w:rPr>
-        <w:sz w:val="28"/>
-        <w:szCs w:val="28"/>
-      </w:rPr>
-      <w:tab/>
-    </w:r>
-    <w:r>
-      <w:rPr>
-        <w:sz w:val="28"/>
-        <w:szCs w:val="28"/>
-      </w:rPr>
-      <w:tab/>
-    </w:r>
-    <w:r>
-      <w:rPr>
-        <w:sz w:val="28"/>
-        <w:szCs w:val="28"/>
-      </w:rPr>
-      <w:tab/>
-    </w:r>
-    <w:r>
-      <w:rPr>
-        <w:sz w:val="28"/>
-        <w:szCs w:val="28"/>
-      </w:rPr>
-      <w:tab/>
-    </w:r>
-    <w:r>
-      <w:rPr>
-        <w:sz w:val="28"/>
-        <w:szCs w:val="28"/>
-      </w:rPr>
-      <w:tab/>
-      <w:t>VUT FIT</w:t>
-    </w:r>
   </w:p>
 </w:ftr>
 </file>
@@ -852,72 +999,6 @@
     </w:p>
   </w:footnote>
 </w:footnotes>
-</file>
-
-<file path=word/header1.xml><?xml version="1.0" encoding="utf-8"?>
-<w:hdr xmlns:wpc="http://schemas.microsoft.com/office/word/2010/wordprocessingCanvas" xmlns:cx="http://schemas.microsoft.com/office/drawing/2014/chartex" xmlns:cx1="http://schemas.microsoft.com/office/drawing/2015/9/8/chartex" xmlns:cx2="http://schemas.microsoft.com/office/drawing/2015/10/21/chartex" xmlns:cx3="http://schemas.microsoft.com/office/drawing/2016/5/9/chartex" xmlns:cx4="http://schemas.microsoft.com/office/drawing/2016/5/10/chartex" xmlns:cx5="http://schemas.microsoft.com/office/drawing/2016/5/11/chartex" xmlns:cx6="http://schemas.microsoft.com/office/drawing/2016/5/12/chartex" xmlns:cx7="http://schemas.microsoft.com/office/drawing/2016/5/13/chartex" xmlns:cx8="http://schemas.microsoft.com/office/drawing/2016/5/14/chartex" xmlns:mc="http://schemas.openxmlformats.org/markup-compatibility/2006" xmlns:aink="http://schemas.microsoft.com/office/drawing/2016/ink" xmlns:am3d="http://schemas.microsoft.com/office/drawing/2017/model3d" xmlns:o="urn:schemas-microsoft-com:office:office" xmlns:r="http://schemas.openxmlformats.org/officeDocument/2006/relationships" xmlns:m="http://schemas.openxmlformats.org/officeDocument/2006/math" xmlns:v="urn:schemas-microsoft-com:vml" xmlns:wp14="http://schemas.microsoft.com/office/word/2010/wordprocessingDrawing" xmlns:wp="http://schemas.openxmlformats.org/drawingml/2006/wordprocessingDrawing" xmlns:w10="urn:schemas-microsoft-com:office:word" xmlns:w="http://schemas.openxmlformats.org/wordprocessingml/2006/main" xmlns:w14="http://schemas.microsoft.com/office/word/2010/wordml" xmlns:w15="http://schemas.microsoft.com/office/word/2012/wordml" xmlns:w16cid="http://schemas.microsoft.com/office/word/2016/wordml/cid" xmlns:w16se="http://schemas.microsoft.com/office/word/2015/wordml/symex" xmlns:wpg="http://schemas.microsoft.com/office/word/2010/wordprocessingGroup" xmlns:wpi="http://schemas.microsoft.com/office/word/2010/wordprocessingInk" xmlns:wne="http://schemas.microsoft.com/office/word/2006/wordml" xmlns:wps="http://schemas.microsoft.com/office/word/2010/wordprocessingShape" mc:Ignorable="w14 w15 w16se w16cid wp14">
-  <w:p>
-    <w:pPr>
-      <w:numPr>
-        <w:ilvl w:val="0"/>
-        <w:numId w:val="1"/>
-      </w:numPr>
-      <w:jc w:val="center"/>
-      <w:rPr>
-        <w:sz w:val="36"/>
-        <w:szCs w:val="36"/>
-      </w:rPr>
-    </w:pPr>
-    <w:r>
-      <w:rPr>
-        <w:sz w:val="36"/>
-        <w:szCs w:val="36"/>
-      </w:rPr>
-      <w:t>Databázové systémy</w:t>
-    </w:r>
-    <w:r>
-      <w:rPr>
-        <w:sz w:val="36"/>
-        <w:szCs w:val="36"/>
-      </w:rPr>
-      <w:t xml:space="preserve"> (I</w:t>
-    </w:r>
-    <w:r>
-      <w:rPr>
-        <w:sz w:val="36"/>
-        <w:szCs w:val="36"/>
-      </w:rPr>
-      <w:t>DS</w:t>
-    </w:r>
-    <w:r>
-      <w:rPr>
-        <w:sz w:val="36"/>
-        <w:szCs w:val="36"/>
-      </w:rPr>
-      <w:t>) – Projekt</w:t>
-    </w:r>
-  </w:p>
-  <w:p>
-    <w:pPr>
-      <w:numPr>
-        <w:ilvl w:val="0"/>
-        <w:numId w:val="1"/>
-      </w:numPr>
-      <w:jc w:val="center"/>
-      <w:rPr>
-        <w:sz w:val="36"/>
-        <w:szCs w:val="36"/>
-      </w:rPr>
-    </w:pPr>
-    <w:r>
-      <w:rPr>
-        <w:sz w:val="36"/>
-        <w:szCs w:val="36"/>
-      </w:rPr>
-      <w:t>Návrh a implementace relační databáze</w:t>
-    </w:r>
-  </w:p>
-</w:hdr>
 </file>
 
 <file path=word/numbering.xml><?xml version="1.0" encoding="utf-8"?>

</xml_diff>